<commit_message>
feat: add width and height to ImageRef of Docx parser
</commit_message>
<xml_diff>
--- a/src/RAG.Parsers.Docx.UnitTests/TestFiles/Sample.docx
+++ b/src/RAG.Parsers.Docx.UnitTests/TestFiles/Sample.docx
@@ -1,6 +1,6 @@
 
 <file path=word/document.xml><?xml version="1.0" encoding="utf-8"?>
-<w:document xmlns:wpc="http://schemas.microsoft.com/office/word/2010/wordprocessingCanvas" xmlns:cx="http://schemas.microsoft.com/office/drawing/2014/chartex" xmlns:cx1="http://schemas.microsoft.com/office/drawing/2015/9/8/chartex" xmlns:cx2="http://schemas.microsoft.com/office/drawing/2015/10/21/chartex" xmlns:cx3="http://schemas.microsoft.com/office/drawing/2016/5/9/chartex" xmlns:cx4="http://schemas.microsoft.com/office/drawing/2016/5/10/chartex" xmlns:cx5="http://schemas.microsoft.com/office/drawing/2016/5/11/chartex" xmlns:cx6="http://schemas.microsoft.com/office/drawing/2016/5/12/chartex" xmlns:cx7="http://schemas.microsoft.com/office/drawing/2016/5/13/chartex" xmlns:cx8="http://schemas.microsoft.com/office/drawing/2016/5/14/chartex" xmlns:mc="http://schemas.openxmlformats.org/markup-compatibility/2006" xmlns:aink="http://schemas.microsoft.com/office/drawing/2016/ink" xmlns:am3d="http://schemas.microsoft.com/office/drawing/2017/model3d" xmlns:o="urn:schemas-microsoft-com:office:office" xmlns:oel="http://schemas.microsoft.com/office/2019/extlst" xmlns:r="http://schemas.openxmlformats.org/officeDocument/2006/relationships" xmlns:m="http://schemas.openxmlformats.org/officeDocument/2006/math" xmlns:v="urn:schemas-microsoft-com:vml" xmlns:wp14="http://schemas.microsoft.com/office/word/2010/wordprocessingDrawing" xmlns:wp="http://schemas.openxmlformats.org/drawingml/2006/wordprocessingDrawing" xmlns:w10="urn:schemas-microsoft-com:office:word" xmlns:w="http://schemas.openxmlformats.org/wordprocessingml/2006/main" xmlns:w14="http://schemas.microsoft.com/office/word/2010/wordml" xmlns:w15="http://schemas.microsoft.com/office/word/2012/wordml" xmlns:w16cex="http://schemas.microsoft.com/office/word/2018/wordml/cex" xmlns:w16cid="http://schemas.microsoft.com/office/word/2016/wordml/cid" xmlns:w16="http://schemas.microsoft.com/office/word/2018/wordml" xmlns:w16du="http://schemas.microsoft.com/office/word/2023/wordml/word16du" xmlns:w16sdtdh="http://schemas.microsoft.com/office/word/2020/wordml/sdtdatahash" xmlns:w16se="http://schemas.microsoft.com/office/word/2015/wordml/symex" xmlns:wpg="http://schemas.microsoft.com/office/word/2010/wordprocessingGroup" xmlns:wpi="http://schemas.microsoft.com/office/word/2010/wordprocessingInk" xmlns:wne="http://schemas.microsoft.com/office/word/2006/wordml" xmlns:wps="http://schemas.microsoft.com/office/word/2010/wordprocessingShape" mc:Ignorable="w14 w15 w16se w16cid w16 w16cex w16sdtdh w16du wp14">
+<w:document xmlns:wpc="http://schemas.microsoft.com/office/word/2010/wordprocessingCanvas" xmlns:cx="http://schemas.microsoft.com/office/drawing/2014/chartex" xmlns:cx1="http://schemas.microsoft.com/office/drawing/2015/9/8/chartex" xmlns:cx2="http://schemas.microsoft.com/office/drawing/2015/10/21/chartex" xmlns:cx3="http://schemas.microsoft.com/office/drawing/2016/5/9/chartex" xmlns:cx4="http://schemas.microsoft.com/office/drawing/2016/5/10/chartex" xmlns:cx5="http://schemas.microsoft.com/office/drawing/2016/5/11/chartex" xmlns:cx6="http://schemas.microsoft.com/office/drawing/2016/5/12/chartex" xmlns:cx7="http://schemas.microsoft.com/office/drawing/2016/5/13/chartex" xmlns:cx8="http://schemas.microsoft.com/office/drawing/2016/5/14/chartex" xmlns:mc="http://schemas.openxmlformats.org/markup-compatibility/2006" xmlns:aink="http://schemas.microsoft.com/office/drawing/2016/ink" xmlns:am3d="http://schemas.microsoft.com/office/drawing/2017/model3d" xmlns:o="urn:schemas-microsoft-com:office:office" xmlns:oel="http://schemas.microsoft.com/office/2019/extlst" xmlns:r="http://schemas.openxmlformats.org/officeDocument/2006/relationships" xmlns:m="http://schemas.openxmlformats.org/officeDocument/2006/math" xmlns:v="urn:schemas-microsoft-com:vml" xmlns:wp14="http://schemas.microsoft.com/office/word/2010/wordprocessingDrawing" xmlns:wp="http://schemas.openxmlformats.org/drawingml/2006/wordprocessingDrawing" xmlns:w10="urn:schemas-microsoft-com:office:word" xmlns:w="http://schemas.openxmlformats.org/wordprocessingml/2006/main" xmlns:w14="http://schemas.microsoft.com/office/word/2010/wordml" xmlns:w15="http://schemas.microsoft.com/office/word/2012/wordml" xmlns:w16cex="http://schemas.microsoft.com/office/word/2018/wordml/cex" xmlns:w16cid="http://schemas.microsoft.com/office/word/2016/wordml/cid" xmlns:w16="http://schemas.microsoft.com/office/word/2018/wordml" xmlns:w16du="http://schemas.microsoft.com/office/word/2023/wordml/word16du" xmlns:w16sdtdh="http://schemas.microsoft.com/office/word/2020/wordml/sdtdatahash" xmlns:w16sdtfl="http://schemas.microsoft.com/office/word/2024/wordml/sdtformatlock" xmlns:w16se="http://schemas.microsoft.com/office/word/2015/wordml/symex" xmlns:wpg="http://schemas.microsoft.com/office/word/2010/wordprocessingGroup" xmlns:wpi="http://schemas.microsoft.com/office/word/2010/wordprocessingInk" xmlns:wne="http://schemas.microsoft.com/office/word/2006/wordml" xmlns:wps="http://schemas.microsoft.com/office/word/2010/wordprocessingShape" mc:Ignorable="w14 w15 w16se w16cid w16 w16cex w16sdtdh w16sdtfl w16du wp14">
   <w:body>
     <w:p>
       <w:r>
@@ -34,7 +34,7 @@
                     <pic:cNvPicPr/>
                   </pic:nvPicPr>
                   <pic:blipFill>
-                    <a:blip r:embed="rId6"/>
+                    <a:blip r:embed="rId7"/>
                     <a:stretch>
                       <a:fillRect/>
                     </a:stretch>
@@ -72,13 +72,39 @@
           </w:tcPr>
           <w:p>
             <w:r>
-              <w:t>Table cell 1:1</w:t>
+              <w:t xml:space="preserve">Table </w:t>
+            </w:r>
+            <w:proofErr w:type="spellStart"/>
+            <w:r>
+              <w:t>cell</w:t>
+            </w:r>
+            <w:proofErr w:type="spellEnd"/>
+            <w:r>
+              <w:t> </w:t>
+            </w:r>
+            <w:proofErr w:type="gramStart"/>
+            <w:r>
+              <w:t>1:</w:t>
+            </w:r>
+            <w:proofErr w:type="gramEnd"/>
+            <w:r>
+              <w:t>1</w:t>
             </w:r>
           </w:p>
           <w:p>
+            <w:proofErr w:type="spellStart"/>
             <w:r>
-              <w:t>Sub Text</w:t>
+              <w:t>Sub</w:t>
             </w:r>
+            <w:proofErr w:type="spellEnd"/>
+            <w:r>
+              <w:t xml:space="preserve"> </w:t>
+            </w:r>
+            <w:proofErr w:type="spellStart"/>
+            <w:r>
+              <w:t>Text</w:t>
+            </w:r>
+            <w:proofErr w:type="spellEnd"/>
           </w:p>
         </w:tc>
         <w:tc>
@@ -87,12 +113,41 @@
           </w:tcPr>
           <w:p>
             <w:r>
-              <w:t>Table Cell 1:2</w:t>
+              <w:t xml:space="preserve">Table </w:t>
+            </w:r>
+            <w:proofErr w:type="spellStart"/>
+            <w:r>
+              <w:t>Cell</w:t>
+            </w:r>
+            <w:proofErr w:type="spellEnd"/>
+            <w:r>
+              <w:t xml:space="preserve"> </w:t>
+            </w:r>
+            <w:proofErr w:type="gramStart"/>
+            <w:r>
+              <w:t>1:</w:t>
+            </w:r>
+            <w:proofErr w:type="gramEnd"/>
+            <w:r>
+              <w:t>2</w:t>
             </w:r>
           </w:p>
           <w:p>
+            <w:proofErr w:type="spellStart"/>
             <w:r>
-              <w:t>Sub text 2</w:t>
+              <w:t>Sub</w:t>
+            </w:r>
+            <w:proofErr w:type="spellEnd"/>
+            <w:r>
+              <w:t xml:space="preserve"> </w:t>
+            </w:r>
+            <w:proofErr w:type="spellStart"/>
+            <w:r>
+              <w:t>text</w:t>
+            </w:r>
+            <w:proofErr w:type="spellEnd"/>
+            <w:r>
+              <w:t xml:space="preserve"> 2</w:t>
             </w:r>
           </w:p>
         </w:tc>
@@ -104,7 +159,23 @@
           </w:tcPr>
           <w:p>
             <w:r>
-              <w:t>Table cell 2:1</w:t>
+              <w:t xml:space="preserve">Table </w:t>
+            </w:r>
+            <w:proofErr w:type="spellStart"/>
+            <w:r>
+              <w:t>cell</w:t>
+            </w:r>
+            <w:proofErr w:type="spellEnd"/>
+            <w:r>
+              <w:t> </w:t>
+            </w:r>
+            <w:proofErr w:type="gramStart"/>
+            <w:r>
+              <w:t>2:</w:t>
+            </w:r>
+            <w:proofErr w:type="gramEnd"/>
+            <w:r>
+              <w:t>1</w:t>
             </w:r>
           </w:p>
         </w:tc>
@@ -194,7 +265,7 @@
             <wp:cNvGraphicFramePr/>
             <a:graphic xmlns:a="http://schemas.openxmlformats.org/drawingml/2006/main">
               <a:graphicData uri="http://schemas.openxmlformats.org/drawingml/2006/diagram">
-                <dgm:relIds xmlns:dgm="http://schemas.openxmlformats.org/drawingml/2006/diagram" xmlns:r="http://schemas.openxmlformats.org/officeDocument/2006/relationships" r:dm="rId7" r:lo="rId8" r:qs="rId9" r:cs="rId10"/>
+                <dgm:relIds xmlns:dgm="http://schemas.openxmlformats.org/drawingml/2006/diagram" xmlns:r="http://schemas.openxmlformats.org/officeDocument/2006/relationships" r:dm="rId8" r:lo="rId9" r:qs="rId10" r:cs="rId11"/>
               </a:graphicData>
             </a:graphic>
           </wp:inline>
@@ -278,7 +349,7 @@
                     </pic:cNvPicPr>
                   </pic:nvPicPr>
                   <pic:blipFill>
-                    <a:blip r:embed="rId12">
+                    <a:blip r:embed="rId13">
                       <a:extLst>
                         <a:ext uri="{28A0092B-C50C-407E-A947-70E740481C1C}">
                           <a14:useLocalDpi xmlns:a14="http://schemas.microsoft.com/office/drawing/2010/main" val="0"/>
@@ -310,8 +381,282 @@
         </w:drawing>
       </w:r>
     </w:p>
+    <w:p>
+      <w:pPr>
+        <w:jc w:val="center"/>
+        <w:rPr>
+          <w:lang w:val="en-US"/>
+        </w:rPr>
+      </w:pPr>
+    </w:p>
+    <w:p>
+      <w:pPr>
+        <w:jc w:val="center"/>
+        <w:rPr>
+          <w:lang w:val="en-US"/>
+        </w:rPr>
+      </w:pPr>
+    </w:p>
+    <w:p>
+      <w:pPr>
+        <w:rPr>
+          <w:lang w:val="en-US"/>
+        </w:rPr>
+      </w:pPr>
+      <w:r>
+        <w:rPr>
+          <w:lang w:val="en-US"/>
+        </w:rPr>
+        <w:br w:type="page"/>
+      </w:r>
+    </w:p>
+    <w:p>
+      <w:pPr>
+        <w:rPr>
+          <w:lang w:val="en-US"/>
+        </w:rPr>
+      </w:pPr>
+      <w:r>
+        <w:rPr>
+          <w:lang w:val="en-US"/>
+        </w:rPr>
+        <w:lastRenderedPageBreak/>
+        <w:t xml:space="preserve">Test of another image format: </w:t>
+      </w:r>
+      <w:proofErr w:type="spellStart"/>
+      <w:r>
+        <w:rPr>
+          <w:lang w:val="en-US"/>
+        </w:rPr>
+        <w:t>svg</w:t>
+      </w:r>
+      <w:proofErr w:type="spellEnd"/>
+      <w:r>
+        <w:rPr>
+          <w:lang w:val="en-US"/>
+        </w:rPr>
+        <w:t>.</w:t>
+      </w:r>
+    </w:p>
+    <w:p>
+      <w:pPr>
+        <w:rPr>
+          <w:lang w:val="en-US"/>
+        </w:rPr>
+      </w:pPr>
+      <w:r>
+        <w:rPr>
+          <w:noProof/>
+          <w:lang w:val="en-US"/>
+        </w:rPr>
+        <w:drawing>
+          <wp:inline distT="0" distB="0" distL="0" distR="0" wp14:anchorId="4D4E60A0" wp14:editId="52DDC280">
+            <wp:extent cx="731520" cy="731520"/>
+            <wp:effectExtent l="0" t="0" r="0" b="0"/>
+            <wp:docPr id="901670958" name="Graphique 1"/>
+            <wp:cNvGraphicFramePr>
+              <a:graphicFrameLocks xmlns:a="http://schemas.openxmlformats.org/drawingml/2006/main" noChangeAspect="1"/>
+            </wp:cNvGraphicFramePr>
+            <a:graphic xmlns:a="http://schemas.openxmlformats.org/drawingml/2006/main">
+              <a:graphicData uri="http://schemas.openxmlformats.org/drawingml/2006/picture">
+                <pic:pic xmlns:pic="http://schemas.openxmlformats.org/drawingml/2006/picture">
+                  <pic:nvPicPr>
+                    <pic:cNvPr id="901670958" name=""/>
+                    <pic:cNvPicPr/>
+                  </pic:nvPicPr>
+                  <pic:blipFill>
+                    <a:blip r:embed="rId14">
+                      <a:extLst>
+                        <a:ext uri="{96DAC541-7B7A-43D3-8B79-37D633B846F1}">
+                          <asvg:svgBlip xmlns:asvg="http://schemas.microsoft.com/office/drawing/2016/SVG/main" r:embed="rId15"/>
+                        </a:ext>
+                      </a:extLst>
+                    </a:blip>
+                    <a:stretch>
+                      <a:fillRect/>
+                    </a:stretch>
+                  </pic:blipFill>
+                  <pic:spPr>
+                    <a:xfrm>
+                      <a:off x="0" y="0"/>
+                      <a:ext cx="736550" cy="736550"/>
+                    </a:xfrm>
+                    <a:prstGeom prst="rect">
+                      <a:avLst/>
+                    </a:prstGeom>
+                  </pic:spPr>
+                </pic:pic>
+              </a:graphicData>
+            </a:graphic>
+          </wp:inline>
+        </w:drawing>
+      </w:r>
+      <w:r>
+        <w:rPr>
+          <w:noProof/>
+          <w:lang w:val="en-US"/>
+        </w:rPr>
+        <w:drawing>
+          <wp:inline distT="0" distB="0" distL="0" distR="0" wp14:anchorId="51558E2B" wp14:editId="3FFE1CC9">
+            <wp:extent cx="795131" cy="795131"/>
+            <wp:effectExtent l="0" t="0" r="5080" b="5080"/>
+            <wp:docPr id="1232055460" name="Graphique 1"/>
+            <wp:cNvGraphicFramePr>
+              <a:graphicFrameLocks xmlns:a="http://schemas.openxmlformats.org/drawingml/2006/main" noChangeAspect="1"/>
+            </wp:cNvGraphicFramePr>
+            <a:graphic xmlns:a="http://schemas.openxmlformats.org/drawingml/2006/main">
+              <a:graphicData uri="http://schemas.openxmlformats.org/drawingml/2006/picture">
+                <pic:pic xmlns:pic="http://schemas.openxmlformats.org/drawingml/2006/picture">
+                  <pic:nvPicPr>
+                    <pic:cNvPr id="1232055460" name="Graphique 1232055460"/>
+                    <pic:cNvPicPr/>
+                  </pic:nvPicPr>
+                  <pic:blipFill>
+                    <a:blip r:embed="rId16">
+                      <a:extLst>
+                        <a:ext uri="{96DAC541-7B7A-43D3-8B79-37D633B846F1}">
+                          <asvg:svgBlip xmlns:asvg="http://schemas.microsoft.com/office/drawing/2016/SVG/main" r:embed="rId17"/>
+                        </a:ext>
+                      </a:extLst>
+                    </a:blip>
+                    <a:stretch>
+                      <a:fillRect/>
+                    </a:stretch>
+                  </pic:blipFill>
+                  <pic:spPr>
+                    <a:xfrm>
+                      <a:off x="0" y="0"/>
+                      <a:ext cx="797754" cy="797754"/>
+                    </a:xfrm>
+                    <a:prstGeom prst="rect">
+                      <a:avLst/>
+                    </a:prstGeom>
+                  </pic:spPr>
+                </pic:pic>
+              </a:graphicData>
+            </a:graphic>
+          </wp:inline>
+        </w:drawing>
+      </w:r>
+    </w:p>
+    <w:p>
+      <w:pPr>
+        <w:rPr>
+          <w:lang w:val="en-US"/>
+        </w:rPr>
+      </w:pPr>
+    </w:p>
+    <w:p>
+      <w:pPr>
+        <w:rPr>
+          <w:lang w:val="en-US"/>
+        </w:rPr>
+      </w:pPr>
+    </w:p>
+    <w:p>
+      <w:pPr>
+        <w:rPr>
+          <w:lang w:val="en-US"/>
+        </w:rPr>
+      </w:pPr>
+    </w:p>
+    <w:p>
+      <w:pPr>
+        <w:rPr>
+          <w:lang w:val="en-US"/>
+        </w:rPr>
+      </w:pPr>
+      <w:r>
+        <w:rPr>
+          <w:lang w:val="en-US"/>
+        </w:rPr>
+        <w:t xml:space="preserve">Another </w:t>
+      </w:r>
+      <w:proofErr w:type="spellStart"/>
+      <w:r>
+        <w:rPr>
+          <w:lang w:val="en-US"/>
+        </w:rPr>
+        <w:t>png</w:t>
+      </w:r>
+      <w:proofErr w:type="spellEnd"/>
+      <w:r>
+        <w:rPr>
+          <w:lang w:val="en-US"/>
+        </w:rPr>
+        <w:t xml:space="preserve"> to validate:</w:t>
+      </w:r>
+    </w:p>
+    <w:p>
+      <w:pPr>
+        <w:rPr>
+          <w:lang w:val="en-US"/>
+        </w:rPr>
+      </w:pPr>
+      <w:r>
+        <w:rPr>
+          <w:noProof/>
+          <w:lang w:val="en-US"/>
+        </w:rPr>
+        <w:drawing>
+          <wp:inline distT="0" distB="0" distL="0" distR="0" wp14:anchorId="7B736C94" wp14:editId="33573938">
+            <wp:extent cx="3514477" cy="1958914"/>
+            <wp:effectExtent l="0" t="0" r="0" b="3810"/>
+            <wp:docPr id="1119689053" name="Image 1"/>
+            <wp:cNvGraphicFramePr>
+              <a:graphicFrameLocks xmlns:a="http://schemas.openxmlformats.org/drawingml/2006/main" noChangeAspect="1"/>
+            </wp:cNvGraphicFramePr>
+            <a:graphic xmlns:a="http://schemas.openxmlformats.org/drawingml/2006/main">
+              <a:graphicData uri="http://schemas.openxmlformats.org/drawingml/2006/picture">
+                <pic:pic xmlns:pic="http://schemas.openxmlformats.org/drawingml/2006/picture">
+                  <pic:nvPicPr>
+                    <pic:cNvPr id="0" name="Picture 1"/>
+                    <pic:cNvPicPr>
+                      <a:picLocks noChangeAspect="1" noChangeArrowheads="1"/>
+                    </pic:cNvPicPr>
+                  </pic:nvPicPr>
+                  <pic:blipFill>
+                    <a:blip r:embed="rId18" cstate="print">
+                      <a:extLst>
+                        <a:ext uri="{28A0092B-C50C-407E-A947-70E740481C1C}">
+                          <a14:useLocalDpi xmlns:a14="http://schemas.microsoft.com/office/drawing/2010/main" val="0"/>
+                        </a:ext>
+                      </a:extLst>
+                    </a:blip>
+                    <a:srcRect/>
+                    <a:stretch>
+                      <a:fillRect/>
+                    </a:stretch>
+                  </pic:blipFill>
+                  <pic:spPr bwMode="auto">
+                    <a:xfrm>
+                      <a:off x="0" y="0"/>
+                      <a:ext cx="3522564" cy="1963421"/>
+                    </a:xfrm>
+                    <a:prstGeom prst="rect">
+                      <a:avLst/>
+                    </a:prstGeom>
+                    <a:noFill/>
+                    <a:ln>
+                      <a:noFill/>
+                    </a:ln>
+                  </pic:spPr>
+                </pic:pic>
+              </a:graphicData>
+            </a:graphic>
+          </wp:inline>
+        </w:drawing>
+      </w:r>
+    </w:p>
+    <w:p>
+      <w:pPr>
+        <w:rPr>
+          <w:lang w:val="en-US"/>
+        </w:rPr>
+      </w:pPr>
+    </w:p>
     <w:sectPr>
-      <w:headerReference w:type="default" r:id="rId13"/>
+      <w:headerReference w:type="default" r:id="rId19"/>
       <w:pgSz w:w="11906" w:h="16838"/>
       <w:pgMar w:top="1417" w:right="1417" w:bottom="1417" w:left="1417" w:header="708" w:footer="708" w:gutter="0"/>
       <w:cols w:space="708"/>
@@ -322,7 +667,7 @@
 </file>
 
 <file path=word/endnotes.xml><?xml version="1.0" encoding="utf-8"?>
-<w:endnotes xmlns:wpc="http://schemas.microsoft.com/office/word/2010/wordprocessingCanvas" xmlns:cx="http://schemas.microsoft.com/office/drawing/2014/chartex" xmlns:cx1="http://schemas.microsoft.com/office/drawing/2015/9/8/chartex" xmlns:cx2="http://schemas.microsoft.com/office/drawing/2015/10/21/chartex" xmlns:cx3="http://schemas.microsoft.com/office/drawing/2016/5/9/chartex" xmlns:cx4="http://schemas.microsoft.com/office/drawing/2016/5/10/chartex" xmlns:cx5="http://schemas.microsoft.com/office/drawing/2016/5/11/chartex" xmlns:cx6="http://schemas.microsoft.com/office/drawing/2016/5/12/chartex" xmlns:cx7="http://schemas.microsoft.com/office/drawing/2016/5/13/chartex" xmlns:cx8="http://schemas.microsoft.com/office/drawing/2016/5/14/chartex" xmlns:mc="http://schemas.openxmlformats.org/markup-compatibility/2006" xmlns:aink="http://schemas.microsoft.com/office/drawing/2016/ink" xmlns:am3d="http://schemas.microsoft.com/office/drawing/2017/model3d" xmlns:o="urn:schemas-microsoft-com:office:office" xmlns:oel="http://schemas.microsoft.com/office/2019/extlst" xmlns:r="http://schemas.openxmlformats.org/officeDocument/2006/relationships" xmlns:m="http://schemas.openxmlformats.org/officeDocument/2006/math" xmlns:v="urn:schemas-microsoft-com:vml" xmlns:wp14="http://schemas.microsoft.com/office/word/2010/wordprocessingDrawing" xmlns:wp="http://schemas.openxmlformats.org/drawingml/2006/wordprocessingDrawing" xmlns:w10="urn:schemas-microsoft-com:office:word" xmlns:w="http://schemas.openxmlformats.org/wordprocessingml/2006/main" xmlns:w14="http://schemas.microsoft.com/office/word/2010/wordml" xmlns:w15="http://schemas.microsoft.com/office/word/2012/wordml" xmlns:w16cex="http://schemas.microsoft.com/office/word/2018/wordml/cex" xmlns:w16cid="http://schemas.microsoft.com/office/word/2016/wordml/cid" xmlns:w16="http://schemas.microsoft.com/office/word/2018/wordml" xmlns:w16du="http://schemas.microsoft.com/office/word/2023/wordml/word16du" xmlns:w16sdtdh="http://schemas.microsoft.com/office/word/2020/wordml/sdtdatahash" xmlns:w16se="http://schemas.microsoft.com/office/word/2015/wordml/symex" xmlns:wpg="http://schemas.microsoft.com/office/word/2010/wordprocessingGroup" xmlns:wpi="http://schemas.microsoft.com/office/word/2010/wordprocessingInk" xmlns:wne="http://schemas.microsoft.com/office/word/2006/wordml" xmlns:wps="http://schemas.microsoft.com/office/word/2010/wordprocessingShape" mc:Ignorable="w14 w15 w16se w16cid w16 w16cex w16sdtdh w16du wp14">
+<w:endnotes xmlns:wpc="http://schemas.microsoft.com/office/word/2010/wordprocessingCanvas" xmlns:cx="http://schemas.microsoft.com/office/drawing/2014/chartex" xmlns:cx1="http://schemas.microsoft.com/office/drawing/2015/9/8/chartex" xmlns:cx2="http://schemas.microsoft.com/office/drawing/2015/10/21/chartex" xmlns:cx3="http://schemas.microsoft.com/office/drawing/2016/5/9/chartex" xmlns:cx4="http://schemas.microsoft.com/office/drawing/2016/5/10/chartex" xmlns:cx5="http://schemas.microsoft.com/office/drawing/2016/5/11/chartex" xmlns:cx6="http://schemas.microsoft.com/office/drawing/2016/5/12/chartex" xmlns:cx7="http://schemas.microsoft.com/office/drawing/2016/5/13/chartex" xmlns:cx8="http://schemas.microsoft.com/office/drawing/2016/5/14/chartex" xmlns:mc="http://schemas.openxmlformats.org/markup-compatibility/2006" xmlns:aink="http://schemas.microsoft.com/office/drawing/2016/ink" xmlns:am3d="http://schemas.microsoft.com/office/drawing/2017/model3d" xmlns:o="urn:schemas-microsoft-com:office:office" xmlns:oel="http://schemas.microsoft.com/office/2019/extlst" xmlns:r="http://schemas.openxmlformats.org/officeDocument/2006/relationships" xmlns:m="http://schemas.openxmlformats.org/officeDocument/2006/math" xmlns:v="urn:schemas-microsoft-com:vml" xmlns:wp14="http://schemas.microsoft.com/office/word/2010/wordprocessingDrawing" xmlns:wp="http://schemas.openxmlformats.org/drawingml/2006/wordprocessingDrawing" xmlns:w10="urn:schemas-microsoft-com:office:word" xmlns:w="http://schemas.openxmlformats.org/wordprocessingml/2006/main" xmlns:w14="http://schemas.microsoft.com/office/word/2010/wordml" xmlns:w15="http://schemas.microsoft.com/office/word/2012/wordml" xmlns:w16cex="http://schemas.microsoft.com/office/word/2018/wordml/cex" xmlns:w16cid="http://schemas.microsoft.com/office/word/2016/wordml/cid" xmlns:w16="http://schemas.microsoft.com/office/word/2018/wordml" xmlns:w16du="http://schemas.microsoft.com/office/word/2023/wordml/word16du" xmlns:w16sdtdh="http://schemas.microsoft.com/office/word/2020/wordml/sdtdatahash" xmlns:w16sdtfl="http://schemas.microsoft.com/office/word/2024/wordml/sdtformatlock" xmlns:w16se="http://schemas.microsoft.com/office/word/2015/wordml/symex" xmlns:wpg="http://schemas.microsoft.com/office/word/2010/wordprocessingGroup" xmlns:wpi="http://schemas.microsoft.com/office/word/2010/wordprocessingInk" xmlns:wne="http://schemas.microsoft.com/office/word/2006/wordml" xmlns:wps="http://schemas.microsoft.com/office/word/2010/wordprocessingShape" mc:Ignorable="w14 w15 w16se w16cid w16 w16cex w16sdtdh w16sdtfl w16du wp14">
   <w:endnote w:type="separator" w:id="-1">
     <w:p>
       <w:pPr>
@@ -347,7 +692,7 @@
 </file>
 
 <file path=word/footnotes.xml><?xml version="1.0" encoding="utf-8"?>
-<w:footnotes xmlns:wpc="http://schemas.microsoft.com/office/word/2010/wordprocessingCanvas" xmlns:cx="http://schemas.microsoft.com/office/drawing/2014/chartex" xmlns:cx1="http://schemas.microsoft.com/office/drawing/2015/9/8/chartex" xmlns:cx2="http://schemas.microsoft.com/office/drawing/2015/10/21/chartex" xmlns:cx3="http://schemas.microsoft.com/office/drawing/2016/5/9/chartex" xmlns:cx4="http://schemas.microsoft.com/office/drawing/2016/5/10/chartex" xmlns:cx5="http://schemas.microsoft.com/office/drawing/2016/5/11/chartex" xmlns:cx6="http://schemas.microsoft.com/office/drawing/2016/5/12/chartex" xmlns:cx7="http://schemas.microsoft.com/office/drawing/2016/5/13/chartex" xmlns:cx8="http://schemas.microsoft.com/office/drawing/2016/5/14/chartex" xmlns:mc="http://schemas.openxmlformats.org/markup-compatibility/2006" xmlns:aink="http://schemas.microsoft.com/office/drawing/2016/ink" xmlns:am3d="http://schemas.microsoft.com/office/drawing/2017/model3d" xmlns:o="urn:schemas-microsoft-com:office:office" xmlns:oel="http://schemas.microsoft.com/office/2019/extlst" xmlns:r="http://schemas.openxmlformats.org/officeDocument/2006/relationships" xmlns:m="http://schemas.openxmlformats.org/officeDocument/2006/math" xmlns:v="urn:schemas-microsoft-com:vml" xmlns:wp14="http://schemas.microsoft.com/office/word/2010/wordprocessingDrawing" xmlns:wp="http://schemas.openxmlformats.org/drawingml/2006/wordprocessingDrawing" xmlns:w10="urn:schemas-microsoft-com:office:word" xmlns:w="http://schemas.openxmlformats.org/wordprocessingml/2006/main" xmlns:w14="http://schemas.microsoft.com/office/word/2010/wordml" xmlns:w15="http://schemas.microsoft.com/office/word/2012/wordml" xmlns:w16cex="http://schemas.microsoft.com/office/word/2018/wordml/cex" xmlns:w16cid="http://schemas.microsoft.com/office/word/2016/wordml/cid" xmlns:w16="http://schemas.microsoft.com/office/word/2018/wordml" xmlns:w16du="http://schemas.microsoft.com/office/word/2023/wordml/word16du" xmlns:w16sdtdh="http://schemas.microsoft.com/office/word/2020/wordml/sdtdatahash" xmlns:w16se="http://schemas.microsoft.com/office/word/2015/wordml/symex" xmlns:wpg="http://schemas.microsoft.com/office/word/2010/wordprocessingGroup" xmlns:wpi="http://schemas.microsoft.com/office/word/2010/wordprocessingInk" xmlns:wne="http://schemas.microsoft.com/office/word/2006/wordml" xmlns:wps="http://schemas.microsoft.com/office/word/2010/wordprocessingShape" mc:Ignorable="w14 w15 w16se w16cid w16 w16cex w16sdtdh w16du wp14">
+<w:footnotes xmlns:wpc="http://schemas.microsoft.com/office/word/2010/wordprocessingCanvas" xmlns:cx="http://schemas.microsoft.com/office/drawing/2014/chartex" xmlns:cx1="http://schemas.microsoft.com/office/drawing/2015/9/8/chartex" xmlns:cx2="http://schemas.microsoft.com/office/drawing/2015/10/21/chartex" xmlns:cx3="http://schemas.microsoft.com/office/drawing/2016/5/9/chartex" xmlns:cx4="http://schemas.microsoft.com/office/drawing/2016/5/10/chartex" xmlns:cx5="http://schemas.microsoft.com/office/drawing/2016/5/11/chartex" xmlns:cx6="http://schemas.microsoft.com/office/drawing/2016/5/12/chartex" xmlns:cx7="http://schemas.microsoft.com/office/drawing/2016/5/13/chartex" xmlns:cx8="http://schemas.microsoft.com/office/drawing/2016/5/14/chartex" xmlns:mc="http://schemas.openxmlformats.org/markup-compatibility/2006" xmlns:aink="http://schemas.microsoft.com/office/drawing/2016/ink" xmlns:am3d="http://schemas.microsoft.com/office/drawing/2017/model3d" xmlns:o="urn:schemas-microsoft-com:office:office" xmlns:oel="http://schemas.microsoft.com/office/2019/extlst" xmlns:r="http://schemas.openxmlformats.org/officeDocument/2006/relationships" xmlns:m="http://schemas.openxmlformats.org/officeDocument/2006/math" xmlns:v="urn:schemas-microsoft-com:vml" xmlns:wp14="http://schemas.microsoft.com/office/word/2010/wordprocessingDrawing" xmlns:wp="http://schemas.openxmlformats.org/drawingml/2006/wordprocessingDrawing" xmlns:w10="urn:schemas-microsoft-com:office:word" xmlns:w="http://schemas.openxmlformats.org/wordprocessingml/2006/main" xmlns:w14="http://schemas.microsoft.com/office/word/2010/wordml" xmlns:w15="http://schemas.microsoft.com/office/word/2012/wordml" xmlns:w16cex="http://schemas.microsoft.com/office/word/2018/wordml/cex" xmlns:w16cid="http://schemas.microsoft.com/office/word/2016/wordml/cid" xmlns:w16="http://schemas.microsoft.com/office/word/2018/wordml" xmlns:w16du="http://schemas.microsoft.com/office/word/2023/wordml/word16du" xmlns:w16sdtdh="http://schemas.microsoft.com/office/word/2020/wordml/sdtdatahash" xmlns:w16sdtfl="http://schemas.microsoft.com/office/word/2024/wordml/sdtformatlock" xmlns:w16se="http://schemas.microsoft.com/office/word/2015/wordml/symex" xmlns:wpg="http://schemas.microsoft.com/office/word/2010/wordprocessingGroup" xmlns:wpi="http://schemas.microsoft.com/office/word/2010/wordprocessingInk" xmlns:wne="http://schemas.microsoft.com/office/word/2006/wordml" xmlns:wps="http://schemas.microsoft.com/office/word/2010/wordprocessingShape" mc:Ignorable="w14 w15 w16se w16cid w16 w16cex w16sdtdh w16sdtfl w16du wp14">
   <w:footnote w:type="separator" w:id="-1">
     <w:p>
       <w:pPr>
@@ -372,7 +717,7 @@
 </file>
 
 <file path=word/header1.xml><?xml version="1.0" encoding="utf-8"?>
-<w:hdr xmlns:wpc="http://schemas.microsoft.com/office/word/2010/wordprocessingCanvas" xmlns:cx="http://schemas.microsoft.com/office/drawing/2014/chartex" xmlns:cx1="http://schemas.microsoft.com/office/drawing/2015/9/8/chartex" xmlns:cx2="http://schemas.microsoft.com/office/drawing/2015/10/21/chartex" xmlns:cx3="http://schemas.microsoft.com/office/drawing/2016/5/9/chartex" xmlns:cx4="http://schemas.microsoft.com/office/drawing/2016/5/10/chartex" xmlns:cx5="http://schemas.microsoft.com/office/drawing/2016/5/11/chartex" xmlns:cx6="http://schemas.microsoft.com/office/drawing/2016/5/12/chartex" xmlns:cx7="http://schemas.microsoft.com/office/drawing/2016/5/13/chartex" xmlns:cx8="http://schemas.microsoft.com/office/drawing/2016/5/14/chartex" xmlns:mc="http://schemas.openxmlformats.org/markup-compatibility/2006" xmlns:aink="http://schemas.microsoft.com/office/drawing/2016/ink" xmlns:am3d="http://schemas.microsoft.com/office/drawing/2017/model3d" xmlns:o="urn:schemas-microsoft-com:office:office" xmlns:oel="http://schemas.microsoft.com/office/2019/extlst" xmlns:r="http://schemas.openxmlformats.org/officeDocument/2006/relationships" xmlns:m="http://schemas.openxmlformats.org/officeDocument/2006/math" xmlns:v="urn:schemas-microsoft-com:vml" xmlns:wp14="http://schemas.microsoft.com/office/word/2010/wordprocessingDrawing" xmlns:wp="http://schemas.openxmlformats.org/drawingml/2006/wordprocessingDrawing" xmlns:w10="urn:schemas-microsoft-com:office:word" xmlns:w="http://schemas.openxmlformats.org/wordprocessingml/2006/main" xmlns:w14="http://schemas.microsoft.com/office/word/2010/wordml" xmlns:w15="http://schemas.microsoft.com/office/word/2012/wordml" xmlns:w16cex="http://schemas.microsoft.com/office/word/2018/wordml/cex" xmlns:w16cid="http://schemas.microsoft.com/office/word/2016/wordml/cid" xmlns:w16="http://schemas.microsoft.com/office/word/2018/wordml" xmlns:w16du="http://schemas.microsoft.com/office/word/2023/wordml/word16du" xmlns:w16sdtdh="http://schemas.microsoft.com/office/word/2020/wordml/sdtdatahash" xmlns:w16se="http://schemas.microsoft.com/office/word/2015/wordml/symex" xmlns:wpg="http://schemas.microsoft.com/office/word/2010/wordprocessingGroup" xmlns:wpi="http://schemas.microsoft.com/office/word/2010/wordprocessingInk" xmlns:wne="http://schemas.microsoft.com/office/word/2006/wordml" xmlns:wps="http://schemas.microsoft.com/office/word/2010/wordprocessingShape" mc:Ignorable="w14 w15 w16se w16cid w16 w16cex w16sdtdh w16du wp14">
+<w:hdr xmlns:wpc="http://schemas.microsoft.com/office/word/2010/wordprocessingCanvas" xmlns:cx="http://schemas.microsoft.com/office/drawing/2014/chartex" xmlns:cx1="http://schemas.microsoft.com/office/drawing/2015/9/8/chartex" xmlns:cx2="http://schemas.microsoft.com/office/drawing/2015/10/21/chartex" xmlns:cx3="http://schemas.microsoft.com/office/drawing/2016/5/9/chartex" xmlns:cx4="http://schemas.microsoft.com/office/drawing/2016/5/10/chartex" xmlns:cx5="http://schemas.microsoft.com/office/drawing/2016/5/11/chartex" xmlns:cx6="http://schemas.microsoft.com/office/drawing/2016/5/12/chartex" xmlns:cx7="http://schemas.microsoft.com/office/drawing/2016/5/13/chartex" xmlns:cx8="http://schemas.microsoft.com/office/drawing/2016/5/14/chartex" xmlns:mc="http://schemas.openxmlformats.org/markup-compatibility/2006" xmlns:aink="http://schemas.microsoft.com/office/drawing/2016/ink" xmlns:am3d="http://schemas.microsoft.com/office/drawing/2017/model3d" xmlns:o="urn:schemas-microsoft-com:office:office" xmlns:oel="http://schemas.microsoft.com/office/2019/extlst" xmlns:r="http://schemas.openxmlformats.org/officeDocument/2006/relationships" xmlns:m="http://schemas.openxmlformats.org/officeDocument/2006/math" xmlns:v="urn:schemas-microsoft-com:vml" xmlns:wp14="http://schemas.microsoft.com/office/word/2010/wordprocessingDrawing" xmlns:wp="http://schemas.openxmlformats.org/drawingml/2006/wordprocessingDrawing" xmlns:w10="urn:schemas-microsoft-com:office:word" xmlns:w="http://schemas.openxmlformats.org/wordprocessingml/2006/main" xmlns:w14="http://schemas.microsoft.com/office/word/2010/wordml" xmlns:w15="http://schemas.microsoft.com/office/word/2012/wordml" xmlns:w16cex="http://schemas.microsoft.com/office/word/2018/wordml/cex" xmlns:w16cid="http://schemas.microsoft.com/office/word/2016/wordml/cid" xmlns:w16="http://schemas.microsoft.com/office/word/2018/wordml" xmlns:w16du="http://schemas.microsoft.com/office/word/2023/wordml/word16du" xmlns:w16sdtdh="http://schemas.microsoft.com/office/word/2020/wordml/sdtdatahash" xmlns:w16sdtfl="http://schemas.microsoft.com/office/word/2024/wordml/sdtformatlock" xmlns:w16se="http://schemas.microsoft.com/office/word/2015/wordml/symex" xmlns:wpg="http://schemas.microsoft.com/office/word/2010/wordprocessingGroup" xmlns:wpi="http://schemas.microsoft.com/office/word/2010/wordprocessingInk" xmlns:wne="http://schemas.microsoft.com/office/word/2006/wordml" xmlns:wps="http://schemas.microsoft.com/office/word/2010/wordprocessingShape" mc:Ignorable="w14 w15 w16se w16cid w16 w16cex w16sdtdh w16sdtfl w16du wp14">
   <w:tbl>
     <w:tblPr>
       <w:tblW w:w="10064" w:type="dxa"/>
@@ -485,13 +830,41 @@
               <w:lang w:eastAsia="zh-CN"/>
             </w:rPr>
           </w:pPr>
+          <w:proofErr w:type="spellStart"/>
           <w:r>
             <w:rPr>
               <w:b/>
               <w:bCs/>
               <w:lang w:eastAsia="zh-CN"/>
             </w:rPr>
-            <w:t>My sample document</w:t>
+            <w:t>My</w:t>
+          </w:r>
+          <w:proofErr w:type="spellEnd"/>
+          <w:r>
+            <w:rPr>
+              <w:b/>
+              <w:bCs/>
+              <w:lang w:eastAsia="zh-CN"/>
+            </w:rPr>
+            <w:t xml:space="preserve"> </w:t>
+          </w:r>
+          <w:proofErr w:type="spellStart"/>
+          <w:r>
+            <w:rPr>
+              <w:b/>
+              <w:bCs/>
+              <w:lang w:eastAsia="zh-CN"/>
+            </w:rPr>
+            <w:t>sample</w:t>
+          </w:r>
+          <w:proofErr w:type="spellEnd"/>
+          <w:r>
+            <w:rPr>
+              <w:b/>
+              <w:bCs/>
+              <w:lang w:eastAsia="zh-CN"/>
+            </w:rPr>
+            <w:t xml:space="preserve"> document</w:t>
           </w:r>
         </w:p>
         <w:p>
@@ -668,7 +1041,7 @@
 </file>
 
 <file path=word/styles.xml><?xml version="1.0" encoding="utf-8"?>
-<w:styles xmlns:mc="http://schemas.openxmlformats.org/markup-compatibility/2006" xmlns:r="http://schemas.openxmlformats.org/officeDocument/2006/relationships" xmlns:w="http://schemas.openxmlformats.org/wordprocessingml/2006/main" xmlns:w14="http://schemas.microsoft.com/office/word/2010/wordml" xmlns:w15="http://schemas.microsoft.com/office/word/2012/wordml" xmlns:w16cex="http://schemas.microsoft.com/office/word/2018/wordml/cex" xmlns:w16cid="http://schemas.microsoft.com/office/word/2016/wordml/cid" xmlns:w16="http://schemas.microsoft.com/office/word/2018/wordml" xmlns:w16du="http://schemas.microsoft.com/office/word/2023/wordml/word16du" xmlns:w16sdtdh="http://schemas.microsoft.com/office/word/2020/wordml/sdtdatahash" xmlns:w16se="http://schemas.microsoft.com/office/word/2015/wordml/symex" mc:Ignorable="w14 w15 w16se w16cid w16 w16cex w16sdtdh w16du">
+<w:styles xmlns:mc="http://schemas.openxmlformats.org/markup-compatibility/2006" xmlns:r="http://schemas.openxmlformats.org/officeDocument/2006/relationships" xmlns:w="http://schemas.openxmlformats.org/wordprocessingml/2006/main" xmlns:w14="http://schemas.microsoft.com/office/word/2010/wordml" xmlns:w15="http://schemas.microsoft.com/office/word/2012/wordml" xmlns:w16cex="http://schemas.microsoft.com/office/word/2018/wordml/cex" xmlns:w16cid="http://schemas.microsoft.com/office/word/2016/wordml/cid" xmlns:w16="http://schemas.microsoft.com/office/word/2018/wordml" xmlns:w16du="http://schemas.microsoft.com/office/word/2023/wordml/word16du" xmlns:w16sdtdh="http://schemas.microsoft.com/office/word/2020/wordml/sdtdatahash" xmlns:w16sdtfl="http://schemas.microsoft.com/office/word/2024/wordml/sdtformatlock" xmlns:w16se="http://schemas.microsoft.com/office/word/2015/wordml/symex" mc:Ignorable="w14 w15 w16se w16cid w16 w16cex w16sdtdh w16sdtfl w16du">
   <w:docDefaults>
     <w:rPrDefault>
       <w:rPr>
@@ -2708,7 +3081,7 @@
   <dgm:whole/>
   <dgm:extLst>
     <a:ext uri="http://schemas.microsoft.com/office/drawing/2008/diagram">
-      <dsp:dataModelExt xmlns:dsp="http://schemas.microsoft.com/office/drawing/2008/diagram" relId="rId11" minVer="http://schemas.openxmlformats.org/drawingml/2006/diagram"/>
+      <dsp:dataModelExt xmlns:dsp="http://schemas.microsoft.com/office/drawing/2008/diagram" relId="rId12" minVer="http://schemas.openxmlformats.org/drawingml/2006/diagram"/>
     </a:ext>
   </dgm:extLst>
 </dgm:dataModel>
@@ -4864,4 +5237,16 @@
     </a:ext>
   </a:extLst>
 </a:theme>
+</file>
+
+<file path=customXml/item1.xml><?xml version="1.0" encoding="utf-8"?>
+<b:Sources xmlns:b="http://schemas.openxmlformats.org/officeDocument/2006/bibliography" xmlns="http://schemas.openxmlformats.org/officeDocument/2006/bibliography" SelectedStyle="\APASixthEditionOfficeOnline.xsl" StyleName="APA" Version="6"/>
+</file>
+
+<file path=customXml/itemProps1.xml><?xml version="1.0" encoding="utf-8"?>
+<ds:datastoreItem xmlns:ds="http://schemas.openxmlformats.org/officeDocument/2006/customXml" ds:itemID="{A1C8C25E-EA00-45EE-BF91-3E150DD526EE}">
+  <ds:schemaRefs>
+    <ds:schemaRef ds:uri="http://schemas.openxmlformats.org/officeDocument/2006/bibliography"/>
+  </ds:schemaRefs>
+</ds:datastoreItem>
 </file>
</xml_diff>

<commit_message>
Add support for extract of comments in docx
Resolves #23
</commit_message>
<xml_diff>
--- a/src/RAG.Parsers.Docx.UnitTests/TestFiles/Sample.docx
+++ b/src/RAG.Parsers.Docx.UnitTests/TestFiles/Sample.docx
@@ -1,6 +1,6 @@
 
 <file path=word/document.xml><?xml version="1.0" encoding="utf-8"?>
-<w:document xmlns:wpc="http://schemas.microsoft.com/office/word/2010/wordprocessingCanvas" xmlns:cx="http://schemas.microsoft.com/office/drawing/2014/chartex" xmlns:cx1="http://schemas.microsoft.com/office/drawing/2015/9/8/chartex" xmlns:cx2="http://schemas.microsoft.com/office/drawing/2015/10/21/chartex" xmlns:cx3="http://schemas.microsoft.com/office/drawing/2016/5/9/chartex" xmlns:cx4="http://schemas.microsoft.com/office/drawing/2016/5/10/chartex" xmlns:cx5="http://schemas.microsoft.com/office/drawing/2016/5/11/chartex" xmlns:cx6="http://schemas.microsoft.com/office/drawing/2016/5/12/chartex" xmlns:cx7="http://schemas.microsoft.com/office/drawing/2016/5/13/chartex" xmlns:cx8="http://schemas.microsoft.com/office/drawing/2016/5/14/chartex" xmlns:mc="http://schemas.openxmlformats.org/markup-compatibility/2006" xmlns:aink="http://schemas.microsoft.com/office/drawing/2016/ink" xmlns:am3d="http://schemas.microsoft.com/office/drawing/2017/model3d" xmlns:o="urn:schemas-microsoft-com:office:office" xmlns:oel="http://schemas.microsoft.com/office/2019/extlst" xmlns:r="http://schemas.openxmlformats.org/officeDocument/2006/relationships" xmlns:m="http://schemas.openxmlformats.org/officeDocument/2006/math" xmlns:v="urn:schemas-microsoft-com:vml" xmlns:wp14="http://schemas.microsoft.com/office/word/2010/wordprocessingDrawing" xmlns:wp="http://schemas.openxmlformats.org/drawingml/2006/wordprocessingDrawing" xmlns:w10="urn:schemas-microsoft-com:office:word" xmlns:w="http://schemas.openxmlformats.org/wordprocessingml/2006/main" xmlns:w14="http://schemas.microsoft.com/office/word/2010/wordml" xmlns:w15="http://schemas.microsoft.com/office/word/2012/wordml" xmlns:w16cex="http://schemas.microsoft.com/office/word/2018/wordml/cex" xmlns:w16cid="http://schemas.microsoft.com/office/word/2016/wordml/cid" xmlns:w16="http://schemas.microsoft.com/office/word/2018/wordml" xmlns:w16du="http://schemas.microsoft.com/office/word/2023/wordml/word16du" xmlns:w16sdtdh="http://schemas.microsoft.com/office/word/2020/wordml/sdtdatahash" xmlns:w16se="http://schemas.microsoft.com/office/word/2015/wordml/symex" xmlns:wpg="http://schemas.microsoft.com/office/word/2010/wordprocessingGroup" xmlns:wpi="http://schemas.microsoft.com/office/word/2010/wordprocessingInk" xmlns:wne="http://schemas.microsoft.com/office/word/2006/wordml" xmlns:wps="http://schemas.microsoft.com/office/word/2010/wordprocessingShape" mc:Ignorable="w14 w15 w16se w16cid w16 w16cex w16sdtdh w16du wp14">
+<w:document xmlns:wpc="http://schemas.microsoft.com/office/word/2010/wordprocessingCanvas" xmlns:cx="http://schemas.microsoft.com/office/drawing/2014/chartex" xmlns:cx1="http://schemas.microsoft.com/office/drawing/2015/9/8/chartex" xmlns:cx2="http://schemas.microsoft.com/office/drawing/2015/10/21/chartex" xmlns:cx3="http://schemas.microsoft.com/office/drawing/2016/5/9/chartex" xmlns:cx4="http://schemas.microsoft.com/office/drawing/2016/5/10/chartex" xmlns:cx5="http://schemas.microsoft.com/office/drawing/2016/5/11/chartex" xmlns:cx6="http://schemas.microsoft.com/office/drawing/2016/5/12/chartex" xmlns:cx7="http://schemas.microsoft.com/office/drawing/2016/5/13/chartex" xmlns:cx8="http://schemas.microsoft.com/office/drawing/2016/5/14/chartex" xmlns:mc="http://schemas.openxmlformats.org/markup-compatibility/2006" xmlns:aink="http://schemas.microsoft.com/office/drawing/2016/ink" xmlns:am3d="http://schemas.microsoft.com/office/drawing/2017/model3d" xmlns:o="urn:schemas-microsoft-com:office:office" xmlns:oel="http://schemas.microsoft.com/office/2019/extlst" xmlns:r="http://schemas.openxmlformats.org/officeDocument/2006/relationships" xmlns:m="http://schemas.openxmlformats.org/officeDocument/2006/math" xmlns:v="urn:schemas-microsoft-com:vml" xmlns:wp14="http://schemas.microsoft.com/office/word/2010/wordprocessingDrawing" xmlns:wp="http://schemas.openxmlformats.org/drawingml/2006/wordprocessingDrawing" xmlns:w10="urn:schemas-microsoft-com:office:word" xmlns:w="http://schemas.openxmlformats.org/wordprocessingml/2006/main" xmlns:w14="http://schemas.microsoft.com/office/word/2010/wordml" xmlns:w15="http://schemas.microsoft.com/office/word/2012/wordml" xmlns:w16cex="http://schemas.microsoft.com/office/word/2018/wordml/cex" xmlns:w16cid="http://schemas.microsoft.com/office/word/2016/wordml/cid" xmlns:w16="http://schemas.microsoft.com/office/word/2018/wordml" xmlns:w16du="http://schemas.microsoft.com/office/word/2023/wordml/word16du" xmlns:w16sdtdh="http://schemas.microsoft.com/office/word/2020/wordml/sdtdatahash" xmlns:w16sdtfl="http://schemas.microsoft.com/office/word/2024/wordml/sdtformatlock" xmlns:w16se="http://schemas.microsoft.com/office/word/2015/wordml/symex" xmlns:wpg="http://schemas.microsoft.com/office/word/2010/wordprocessingGroup" xmlns:wpi="http://schemas.microsoft.com/office/word/2010/wordprocessingInk" xmlns:wne="http://schemas.microsoft.com/office/word/2006/wordml" xmlns:wps="http://schemas.microsoft.com/office/word/2010/wordprocessingShape" mc:Ignorable="w14 w15 w16se w16cid w16 w16cex w16sdtdh w16sdtfl w16du wp14">
   <w:body>
     <w:p>
       <w:r>
@@ -71,13 +71,47 @@
             <w:tcW w:w="4531" w:type="dxa"/>
           </w:tcPr>
           <w:p>
+            <w:commentRangeStart w:id="0"/>
             <w:r>
-              <w:t>Table cell 1:1</w:t>
+              <w:t xml:space="preserve">Table </w:t>
+            </w:r>
+            <w:proofErr w:type="spellStart"/>
+            <w:r>
+              <w:t>cell</w:t>
+            </w:r>
+            <w:proofErr w:type="spellEnd"/>
+            <w:r>
+              <w:t> </w:t>
+            </w:r>
+            <w:proofErr w:type="gramStart"/>
+            <w:r>
+              <w:t>1:</w:t>
+            </w:r>
+            <w:proofErr w:type="gramEnd"/>
+            <w:r>
+              <w:t>1</w:t>
             </w:r>
           </w:p>
           <w:p>
+            <w:proofErr w:type="spellStart"/>
             <w:r>
-              <w:t>Sub Text</w:t>
+              <w:t>Sub</w:t>
+            </w:r>
+            <w:proofErr w:type="spellEnd"/>
+            <w:r>
+              <w:t xml:space="preserve"> </w:t>
+            </w:r>
+            <w:proofErr w:type="spellStart"/>
+            <w:r>
+              <w:t>Text</w:t>
+            </w:r>
+            <w:commentRangeEnd w:id="0"/>
+            <w:proofErr w:type="spellEnd"/>
+            <w:r>
+              <w:rPr>
+                <w:rStyle w:val="Marquedecommentaire"/>
+              </w:rPr>
+              <w:commentReference w:id="0"/>
             </w:r>
           </w:p>
         </w:tc>
@@ -87,12 +121,41 @@
           </w:tcPr>
           <w:p>
             <w:r>
-              <w:t>Table Cell 1:2</w:t>
+              <w:t xml:space="preserve">Table </w:t>
+            </w:r>
+            <w:proofErr w:type="spellStart"/>
+            <w:r>
+              <w:t>Cell</w:t>
+            </w:r>
+            <w:proofErr w:type="spellEnd"/>
+            <w:r>
+              <w:t xml:space="preserve"> </w:t>
+            </w:r>
+            <w:proofErr w:type="gramStart"/>
+            <w:r>
+              <w:t>1:</w:t>
+            </w:r>
+            <w:proofErr w:type="gramEnd"/>
+            <w:r>
+              <w:t>2</w:t>
             </w:r>
           </w:p>
           <w:p>
+            <w:proofErr w:type="spellStart"/>
             <w:r>
-              <w:t>Sub text 2</w:t>
+              <w:t>Sub</w:t>
+            </w:r>
+            <w:proofErr w:type="spellEnd"/>
+            <w:r>
+              <w:t xml:space="preserve"> </w:t>
+            </w:r>
+            <w:proofErr w:type="spellStart"/>
+            <w:r>
+              <w:t>text</w:t>
+            </w:r>
+            <w:proofErr w:type="spellEnd"/>
+            <w:r>
+              <w:t xml:space="preserve"> 2</w:t>
             </w:r>
           </w:p>
         </w:tc>
@@ -104,7 +167,23 @@
           </w:tcPr>
           <w:p>
             <w:r>
-              <w:t>Table cell 2:1</w:t>
+              <w:t xml:space="preserve">Table </w:t>
+            </w:r>
+            <w:proofErr w:type="spellStart"/>
+            <w:r>
+              <w:t>cell</w:t>
+            </w:r>
+            <w:proofErr w:type="spellEnd"/>
+            <w:r>
+              <w:t> </w:t>
+            </w:r>
+            <w:proofErr w:type="gramStart"/>
+            <w:r>
+              <w:t>2:</w:t>
+            </w:r>
+            <w:proofErr w:type="gramEnd"/>
+            <w:r>
+              <w:t>1</w:t>
             </w:r>
           </w:p>
         </w:tc>
@@ -194,7 +273,7 @@
             <wp:cNvGraphicFramePr/>
             <a:graphic xmlns:a="http://schemas.openxmlformats.org/drawingml/2006/main">
               <a:graphicData uri="http://schemas.openxmlformats.org/drawingml/2006/diagram">
-                <dgm:relIds xmlns:dgm="http://schemas.openxmlformats.org/drawingml/2006/diagram" xmlns:r="http://schemas.openxmlformats.org/officeDocument/2006/relationships" r:dm="rId7" r:lo="rId8" r:qs="rId9" r:cs="rId10"/>
+                <dgm:relIds xmlns:dgm="http://schemas.openxmlformats.org/drawingml/2006/diagram" xmlns:r="http://schemas.openxmlformats.org/officeDocument/2006/relationships" r:dm="rId11" r:lo="rId12" r:qs="rId13" r:cs="rId14"/>
               </a:graphicData>
             </a:graphic>
           </wp:inline>
@@ -227,12 +306,28 @@
           <w:lang w:val="en-US"/>
         </w:rPr>
       </w:pPr>
+      <w:commentRangeStart w:id="1"/>
+      <w:commentRangeStart w:id="2"/>
       <w:r>
         <w:rPr>
           <w:lang w:val="en-US"/>
         </w:rPr>
         <w:lastRenderedPageBreak/>
         <w:t>Third page.</w:t>
+      </w:r>
+      <w:commentRangeEnd w:id="1"/>
+      <w:r>
+        <w:rPr>
+          <w:rStyle w:val="Marquedecommentaire"/>
+        </w:rPr>
+        <w:commentReference w:id="1"/>
+      </w:r>
+      <w:commentRangeEnd w:id="2"/>
+      <w:r>
+        <w:rPr>
+          <w:rStyle w:val="Marquedecommentaire"/>
+        </w:rPr>
+        <w:commentReference w:id="2"/>
       </w:r>
     </w:p>
     <w:p>
@@ -278,7 +373,7 @@
                     </pic:cNvPicPr>
                   </pic:nvPicPr>
                   <pic:blipFill>
-                    <a:blip r:embed="rId12">
+                    <a:blip r:embed="rId16">
                       <a:extLst>
                         <a:ext uri="{28A0092B-C50C-407E-A947-70E740481C1C}">
                           <a14:useLocalDpi xmlns:a14="http://schemas.microsoft.com/office/drawing/2010/main" val="0"/>
@@ -311,7 +406,7 @@
       </w:r>
     </w:p>
     <w:sectPr>
-      <w:headerReference w:type="default" r:id="rId13"/>
+      <w:headerReference w:type="default" r:id="rId17"/>
       <w:pgSz w:w="11906" w:h="16838"/>
       <w:pgMar w:top="1417" w:right="1417" w:bottom="1417" w:left="1417" w:header="708" w:footer="708" w:gutter="0"/>
       <w:cols w:space="708"/>
@@ -321,8 +416,85 @@
 </w:document>
 </file>
 
+<file path=word/comments.xml><?xml version="1.0" encoding="utf-8"?>
+<w:comments xmlns:wpc="http://schemas.microsoft.com/office/word/2010/wordprocessingCanvas" xmlns:cx="http://schemas.microsoft.com/office/drawing/2014/chartex" xmlns:cx1="http://schemas.microsoft.com/office/drawing/2015/9/8/chartex" xmlns:cx2="http://schemas.microsoft.com/office/drawing/2015/10/21/chartex" xmlns:cx3="http://schemas.microsoft.com/office/drawing/2016/5/9/chartex" xmlns:cx4="http://schemas.microsoft.com/office/drawing/2016/5/10/chartex" xmlns:cx5="http://schemas.microsoft.com/office/drawing/2016/5/11/chartex" xmlns:cx6="http://schemas.microsoft.com/office/drawing/2016/5/12/chartex" xmlns:cx7="http://schemas.microsoft.com/office/drawing/2016/5/13/chartex" xmlns:cx8="http://schemas.microsoft.com/office/drawing/2016/5/14/chartex" xmlns:mc="http://schemas.openxmlformats.org/markup-compatibility/2006" xmlns:aink="http://schemas.microsoft.com/office/drawing/2016/ink" xmlns:am3d="http://schemas.microsoft.com/office/drawing/2017/model3d" xmlns:o="urn:schemas-microsoft-com:office:office" xmlns:oel="http://schemas.microsoft.com/office/2019/extlst" xmlns:r="http://schemas.openxmlformats.org/officeDocument/2006/relationships" xmlns:m="http://schemas.openxmlformats.org/officeDocument/2006/math" xmlns:v="urn:schemas-microsoft-com:vml" xmlns:wp14="http://schemas.microsoft.com/office/word/2010/wordprocessingDrawing" xmlns:wp="http://schemas.openxmlformats.org/drawingml/2006/wordprocessingDrawing" xmlns:w10="urn:schemas-microsoft-com:office:word" xmlns:w="http://schemas.openxmlformats.org/wordprocessingml/2006/main" xmlns:w14="http://schemas.microsoft.com/office/word/2010/wordml" xmlns:w15="http://schemas.microsoft.com/office/word/2012/wordml" xmlns:w16cex="http://schemas.microsoft.com/office/word/2018/wordml/cex" xmlns:w16cid="http://schemas.microsoft.com/office/word/2016/wordml/cid" xmlns:w16="http://schemas.microsoft.com/office/word/2018/wordml" xmlns:w16du="http://schemas.microsoft.com/office/word/2023/wordml/word16du" xmlns:w16sdtdh="http://schemas.microsoft.com/office/word/2020/wordml/sdtdatahash" xmlns:w16sdtfl="http://schemas.microsoft.com/office/word/2024/wordml/sdtformatlock" xmlns:w16se="http://schemas.microsoft.com/office/word/2015/wordml/symex" xmlns:wpg="http://schemas.microsoft.com/office/word/2010/wordprocessingGroup" xmlns:wpi="http://schemas.microsoft.com/office/word/2010/wordprocessingInk" xmlns:wne="http://schemas.microsoft.com/office/word/2006/wordml" xmlns:wps="http://schemas.microsoft.com/office/word/2010/wordprocessingShape" mc:Ignorable="w14 w15 w16se w16cid w16 w16cex w16sdtdh w16sdtfl w16du wp14">
+  <w:comment w:id="0" w:author="Mathieu Mack" w:date="2025-08-04T22:23:00Z" w:initials="MM">
+    <w:p>
+      <w:pPr>
+        <w:pStyle w:val="Commentaire"/>
+      </w:pPr>
+      <w:r>
+        <w:rPr>
+          <w:rStyle w:val="Marquedecommentaire"/>
+        </w:rPr>
+        <w:annotationRef/>
+      </w:r>
+      <w:r>
+        <w:t>First comment on document</w:t>
+      </w:r>
+    </w:p>
+  </w:comment>
+  <w:comment w:id="1" w:author="Mathieu Mack" w:date="2025-08-04T22:24:00Z" w:initials="MM">
+    <w:p>
+      <w:pPr>
+        <w:pStyle w:val="Commentaire"/>
+      </w:pPr>
+      <w:r>
+        <w:rPr>
+          <w:rStyle w:val="Marquedecommentaire"/>
+        </w:rPr>
+        <w:annotationRef/>
+      </w:r>
+      <w:r>
+        <w:t>Another comment</w:t>
+      </w:r>
+    </w:p>
+  </w:comment>
+  <w:comment w:id="2" w:author="Mathieu Mack" w:date="2025-08-04T22:24:00Z" w:initials="MM">
+    <w:p>
+      <w:pPr>
+        <w:pStyle w:val="Commentaire"/>
+      </w:pPr>
+      <w:r>
+        <w:rPr>
+          <w:rStyle w:val="Marquedecommentaire"/>
+        </w:rPr>
+        <w:annotationRef/>
+      </w:r>
+      <w:r>
+        <w:t>With an answer</w:t>
+      </w:r>
+    </w:p>
+  </w:comment>
+</w:comments>
+</file>
+
+<file path=word/commentsExtended.xml><?xml version="1.0" encoding="utf-8"?>
+<w15:commentsEx xmlns:wpc="http://schemas.microsoft.com/office/word/2010/wordprocessingCanvas" xmlns:cx="http://schemas.microsoft.com/office/drawing/2014/chartex" xmlns:cx1="http://schemas.microsoft.com/office/drawing/2015/9/8/chartex" xmlns:cx2="http://schemas.microsoft.com/office/drawing/2015/10/21/chartex" xmlns:cx3="http://schemas.microsoft.com/office/drawing/2016/5/9/chartex" xmlns:cx4="http://schemas.microsoft.com/office/drawing/2016/5/10/chartex" xmlns:cx5="http://schemas.microsoft.com/office/drawing/2016/5/11/chartex" xmlns:cx6="http://schemas.microsoft.com/office/drawing/2016/5/12/chartex" xmlns:cx7="http://schemas.microsoft.com/office/drawing/2016/5/13/chartex" xmlns:cx8="http://schemas.microsoft.com/office/drawing/2016/5/14/chartex" xmlns:mc="http://schemas.openxmlformats.org/markup-compatibility/2006" xmlns:aink="http://schemas.microsoft.com/office/drawing/2016/ink" xmlns:am3d="http://schemas.microsoft.com/office/drawing/2017/model3d" xmlns:o="urn:schemas-microsoft-com:office:office" xmlns:oel="http://schemas.microsoft.com/office/2019/extlst" xmlns:r="http://schemas.openxmlformats.org/officeDocument/2006/relationships" xmlns:m="http://schemas.openxmlformats.org/officeDocument/2006/math" xmlns:v="urn:schemas-microsoft-com:vml" xmlns:wp14="http://schemas.microsoft.com/office/word/2010/wordprocessingDrawing" xmlns:wp="http://schemas.openxmlformats.org/drawingml/2006/wordprocessingDrawing" xmlns:w10="urn:schemas-microsoft-com:office:word" xmlns:w="http://schemas.openxmlformats.org/wordprocessingml/2006/main" xmlns:w14="http://schemas.microsoft.com/office/word/2010/wordml" xmlns:w15="http://schemas.microsoft.com/office/word/2012/wordml" xmlns:w16cex="http://schemas.microsoft.com/office/word/2018/wordml/cex" xmlns:w16cid="http://schemas.microsoft.com/office/word/2016/wordml/cid" xmlns:w16="http://schemas.microsoft.com/office/word/2018/wordml" xmlns:w16du="http://schemas.microsoft.com/office/word/2023/wordml/word16du" xmlns:w16sdtdh="http://schemas.microsoft.com/office/word/2020/wordml/sdtdatahash" xmlns:w16sdtfl="http://schemas.microsoft.com/office/word/2024/wordml/sdtformatlock" xmlns:w16se="http://schemas.microsoft.com/office/word/2015/wordml/symex" xmlns:wpg="http://schemas.microsoft.com/office/word/2010/wordprocessingGroup" xmlns:wpi="http://schemas.microsoft.com/office/word/2010/wordprocessingInk" xmlns:wne="http://schemas.microsoft.com/office/word/2006/wordml" xmlns:wps="http://schemas.microsoft.com/office/word/2010/wordprocessingShape" mc:Ignorable="w14 w15 w16se w16cid w16 w16cex w16sdtdh w16sdtfl w16du wp14">
+  <w15:commentEx w15:paraId="1CD7A8D9" w15:done="0"/>
+  <w15:commentEx w15:paraId="61360D0B" w15:done="0"/>
+  <w15:commentEx w15:paraId="15E27D07" w15:paraIdParent="61360D0B" w15:done="0"/>
+</w15:commentsEx>
+</file>
+
+<file path=word/commentsExtensible.xml><?xml version="1.0" encoding="utf-8"?>
+<w16cex:commentsExtensible xmlns:wpc="http://schemas.microsoft.com/office/word/2010/wordprocessingCanvas" xmlns:cx="http://schemas.microsoft.com/office/drawing/2014/chartex" xmlns:cx1="http://schemas.microsoft.com/office/drawing/2015/9/8/chartex" xmlns:cx2="http://schemas.microsoft.com/office/drawing/2015/10/21/chartex" xmlns:cx3="http://schemas.microsoft.com/office/drawing/2016/5/9/chartex" xmlns:cx4="http://schemas.microsoft.com/office/drawing/2016/5/10/chartex" xmlns:cx5="http://schemas.microsoft.com/office/drawing/2016/5/11/chartex" xmlns:cx6="http://schemas.microsoft.com/office/drawing/2016/5/12/chartex" xmlns:cx7="http://schemas.microsoft.com/office/drawing/2016/5/13/chartex" xmlns:cx8="http://schemas.microsoft.com/office/drawing/2016/5/14/chartex" xmlns:cr="http://schemas.microsoft.com/office/comments/2020/reactions" xmlns:mc="http://schemas.openxmlformats.org/markup-compatibility/2006" xmlns:aink="http://schemas.microsoft.com/office/drawing/2016/ink" xmlns:am3d="http://schemas.microsoft.com/office/drawing/2017/model3d" xmlns:o="urn:schemas-microsoft-com:office:office" xmlns:oel="http://schemas.microsoft.com/office/2019/extlst" xmlns:r="http://schemas.openxmlformats.org/officeDocument/2006/relationships" xmlns:m="http://schemas.openxmlformats.org/officeDocument/2006/math" xmlns:v="urn:schemas-microsoft-com:vml" xmlns:wp14="http://schemas.microsoft.com/office/word/2010/wordprocessingDrawing" xmlns:wp="http://schemas.openxmlformats.org/drawingml/2006/wordprocessingDrawing" xmlns:w10="urn:schemas-microsoft-com:office:word" xmlns:w="http://schemas.openxmlformats.org/wordprocessingml/2006/main" xmlns:w14="http://schemas.microsoft.com/office/word/2010/wordml" xmlns:w15="http://schemas.microsoft.com/office/word/2012/wordml" xmlns:w16cex="http://schemas.microsoft.com/office/word/2018/wordml/cex" xmlns:w16cid="http://schemas.microsoft.com/office/word/2016/wordml/cid" xmlns:w16="http://schemas.microsoft.com/office/word/2018/wordml" xmlns:w16du="http://schemas.microsoft.com/office/word/2023/wordml/word16du" xmlns:w16sdtdh="http://schemas.microsoft.com/office/word/2020/wordml/sdtdatahash" xmlns:w16sdtfl="http://schemas.microsoft.com/office/word/2024/wordml/sdtformatlock" xmlns:w16se="http://schemas.microsoft.com/office/word/2015/wordml/symex" xmlns:wpg="http://schemas.microsoft.com/office/word/2010/wordprocessingGroup" xmlns:wpi="http://schemas.microsoft.com/office/word/2010/wordprocessingInk" xmlns:wne="http://schemas.microsoft.com/office/word/2006/wordml" xmlns:wps="http://schemas.microsoft.com/office/word/2010/wordprocessingShape" mc:Ignorable="w14 w15 w16se w16cid w16 w16cex w16sdtdh w16sdtfl cr w16du wp14">
+  <w16cex:commentExtensible w16cex:durableId="7FF789EB" w16cex:dateUtc="2025-08-04T20:23:00Z"/>
+  <w16cex:commentExtensible w16cex:durableId="337B00D9" w16cex:dateUtc="2025-08-04T20:24:00Z"/>
+  <w16cex:commentExtensible w16cex:durableId="01BCA5B8" w16cex:dateUtc="2025-08-04T20:24:00Z"/>
+</w16cex:commentsExtensible>
+</file>
+
+<file path=word/commentsIds.xml><?xml version="1.0" encoding="utf-8"?>
+<w16cid:commentsIds xmlns:wpc="http://schemas.microsoft.com/office/word/2010/wordprocessingCanvas" xmlns:cx="http://schemas.microsoft.com/office/drawing/2014/chartex" xmlns:cx1="http://schemas.microsoft.com/office/drawing/2015/9/8/chartex" xmlns:cx2="http://schemas.microsoft.com/office/drawing/2015/10/21/chartex" xmlns:cx3="http://schemas.microsoft.com/office/drawing/2016/5/9/chartex" xmlns:cx4="http://schemas.microsoft.com/office/drawing/2016/5/10/chartex" xmlns:cx5="http://schemas.microsoft.com/office/drawing/2016/5/11/chartex" xmlns:cx6="http://schemas.microsoft.com/office/drawing/2016/5/12/chartex" xmlns:cx7="http://schemas.microsoft.com/office/drawing/2016/5/13/chartex" xmlns:cx8="http://schemas.microsoft.com/office/drawing/2016/5/14/chartex" xmlns:mc="http://schemas.openxmlformats.org/markup-compatibility/2006" xmlns:aink="http://schemas.microsoft.com/office/drawing/2016/ink" xmlns:am3d="http://schemas.microsoft.com/office/drawing/2017/model3d" xmlns:o="urn:schemas-microsoft-com:office:office" xmlns:oel="http://schemas.microsoft.com/office/2019/extlst" xmlns:r="http://schemas.openxmlformats.org/officeDocument/2006/relationships" xmlns:m="http://schemas.openxmlformats.org/officeDocument/2006/math" xmlns:v="urn:schemas-microsoft-com:vml" xmlns:wp14="http://schemas.microsoft.com/office/word/2010/wordprocessingDrawing" xmlns:wp="http://schemas.openxmlformats.org/drawingml/2006/wordprocessingDrawing" xmlns:w10="urn:schemas-microsoft-com:office:word" xmlns:w="http://schemas.openxmlformats.org/wordprocessingml/2006/main" xmlns:w14="http://schemas.microsoft.com/office/word/2010/wordml" xmlns:w15="http://schemas.microsoft.com/office/word/2012/wordml" xmlns:w16cex="http://schemas.microsoft.com/office/word/2018/wordml/cex" xmlns:w16cid="http://schemas.microsoft.com/office/word/2016/wordml/cid" xmlns:w16="http://schemas.microsoft.com/office/word/2018/wordml" xmlns:w16du="http://schemas.microsoft.com/office/word/2023/wordml/word16du" xmlns:w16sdtdh="http://schemas.microsoft.com/office/word/2020/wordml/sdtdatahash" xmlns:w16sdtfl="http://schemas.microsoft.com/office/word/2024/wordml/sdtformatlock" xmlns:w16se="http://schemas.microsoft.com/office/word/2015/wordml/symex" xmlns:wpg="http://schemas.microsoft.com/office/word/2010/wordprocessingGroup" xmlns:wpi="http://schemas.microsoft.com/office/word/2010/wordprocessingInk" xmlns:wne="http://schemas.microsoft.com/office/word/2006/wordml" xmlns:wps="http://schemas.microsoft.com/office/word/2010/wordprocessingShape" mc:Ignorable="w14 w15 w16se w16cid w16 w16cex w16sdtdh w16sdtfl w16du wp14">
+  <w16cid:commentId w16cid:paraId="1CD7A8D9" w16cid:durableId="7FF789EB"/>
+  <w16cid:commentId w16cid:paraId="61360D0B" w16cid:durableId="337B00D9"/>
+  <w16cid:commentId w16cid:paraId="15E27D07" w16cid:durableId="01BCA5B8"/>
+</w16cid:commentsIds>
+</file>
+
 <file path=word/endnotes.xml><?xml version="1.0" encoding="utf-8"?>
-<w:endnotes xmlns:wpc="http://schemas.microsoft.com/office/word/2010/wordprocessingCanvas" xmlns:cx="http://schemas.microsoft.com/office/drawing/2014/chartex" xmlns:cx1="http://schemas.microsoft.com/office/drawing/2015/9/8/chartex" xmlns:cx2="http://schemas.microsoft.com/office/drawing/2015/10/21/chartex" xmlns:cx3="http://schemas.microsoft.com/office/drawing/2016/5/9/chartex" xmlns:cx4="http://schemas.microsoft.com/office/drawing/2016/5/10/chartex" xmlns:cx5="http://schemas.microsoft.com/office/drawing/2016/5/11/chartex" xmlns:cx6="http://schemas.microsoft.com/office/drawing/2016/5/12/chartex" xmlns:cx7="http://schemas.microsoft.com/office/drawing/2016/5/13/chartex" xmlns:cx8="http://schemas.microsoft.com/office/drawing/2016/5/14/chartex" xmlns:mc="http://schemas.openxmlformats.org/markup-compatibility/2006" xmlns:aink="http://schemas.microsoft.com/office/drawing/2016/ink" xmlns:am3d="http://schemas.microsoft.com/office/drawing/2017/model3d" xmlns:o="urn:schemas-microsoft-com:office:office" xmlns:oel="http://schemas.microsoft.com/office/2019/extlst" xmlns:r="http://schemas.openxmlformats.org/officeDocument/2006/relationships" xmlns:m="http://schemas.openxmlformats.org/officeDocument/2006/math" xmlns:v="urn:schemas-microsoft-com:vml" xmlns:wp14="http://schemas.microsoft.com/office/word/2010/wordprocessingDrawing" xmlns:wp="http://schemas.openxmlformats.org/drawingml/2006/wordprocessingDrawing" xmlns:w10="urn:schemas-microsoft-com:office:word" xmlns:w="http://schemas.openxmlformats.org/wordprocessingml/2006/main" xmlns:w14="http://schemas.microsoft.com/office/word/2010/wordml" xmlns:w15="http://schemas.microsoft.com/office/word/2012/wordml" xmlns:w16cex="http://schemas.microsoft.com/office/word/2018/wordml/cex" xmlns:w16cid="http://schemas.microsoft.com/office/word/2016/wordml/cid" xmlns:w16="http://schemas.microsoft.com/office/word/2018/wordml" xmlns:w16du="http://schemas.microsoft.com/office/word/2023/wordml/word16du" xmlns:w16sdtdh="http://schemas.microsoft.com/office/word/2020/wordml/sdtdatahash" xmlns:w16se="http://schemas.microsoft.com/office/word/2015/wordml/symex" xmlns:wpg="http://schemas.microsoft.com/office/word/2010/wordprocessingGroup" xmlns:wpi="http://schemas.microsoft.com/office/word/2010/wordprocessingInk" xmlns:wne="http://schemas.microsoft.com/office/word/2006/wordml" xmlns:wps="http://schemas.microsoft.com/office/word/2010/wordprocessingShape" mc:Ignorable="w14 w15 w16se w16cid w16 w16cex w16sdtdh w16du wp14">
+<w:endnotes xmlns:wpc="http://schemas.microsoft.com/office/word/2010/wordprocessingCanvas" xmlns:cx="http://schemas.microsoft.com/office/drawing/2014/chartex" xmlns:cx1="http://schemas.microsoft.com/office/drawing/2015/9/8/chartex" xmlns:cx2="http://schemas.microsoft.com/office/drawing/2015/10/21/chartex" xmlns:cx3="http://schemas.microsoft.com/office/drawing/2016/5/9/chartex" xmlns:cx4="http://schemas.microsoft.com/office/drawing/2016/5/10/chartex" xmlns:cx5="http://schemas.microsoft.com/office/drawing/2016/5/11/chartex" xmlns:cx6="http://schemas.microsoft.com/office/drawing/2016/5/12/chartex" xmlns:cx7="http://schemas.microsoft.com/office/drawing/2016/5/13/chartex" xmlns:cx8="http://schemas.microsoft.com/office/drawing/2016/5/14/chartex" xmlns:mc="http://schemas.openxmlformats.org/markup-compatibility/2006" xmlns:aink="http://schemas.microsoft.com/office/drawing/2016/ink" xmlns:am3d="http://schemas.microsoft.com/office/drawing/2017/model3d" xmlns:o="urn:schemas-microsoft-com:office:office" xmlns:oel="http://schemas.microsoft.com/office/2019/extlst" xmlns:r="http://schemas.openxmlformats.org/officeDocument/2006/relationships" xmlns:m="http://schemas.openxmlformats.org/officeDocument/2006/math" xmlns:v="urn:schemas-microsoft-com:vml" xmlns:wp14="http://schemas.microsoft.com/office/word/2010/wordprocessingDrawing" xmlns:wp="http://schemas.openxmlformats.org/drawingml/2006/wordprocessingDrawing" xmlns:w10="urn:schemas-microsoft-com:office:word" xmlns:w="http://schemas.openxmlformats.org/wordprocessingml/2006/main" xmlns:w14="http://schemas.microsoft.com/office/word/2010/wordml" xmlns:w15="http://schemas.microsoft.com/office/word/2012/wordml" xmlns:w16cex="http://schemas.microsoft.com/office/word/2018/wordml/cex" xmlns:w16cid="http://schemas.microsoft.com/office/word/2016/wordml/cid" xmlns:w16="http://schemas.microsoft.com/office/word/2018/wordml" xmlns:w16du="http://schemas.microsoft.com/office/word/2023/wordml/word16du" xmlns:w16sdtdh="http://schemas.microsoft.com/office/word/2020/wordml/sdtdatahash" xmlns:w16sdtfl="http://schemas.microsoft.com/office/word/2024/wordml/sdtformatlock" xmlns:w16se="http://schemas.microsoft.com/office/word/2015/wordml/symex" xmlns:wpg="http://schemas.microsoft.com/office/word/2010/wordprocessingGroup" xmlns:wpi="http://schemas.microsoft.com/office/word/2010/wordprocessingInk" xmlns:wne="http://schemas.microsoft.com/office/word/2006/wordml" xmlns:wps="http://schemas.microsoft.com/office/word/2010/wordprocessingShape" mc:Ignorable="w14 w15 w16se w16cid w16 w16cex w16sdtdh w16sdtfl w16du wp14">
   <w:endnote w:type="separator" w:id="-1">
     <w:p>
       <w:pPr>
@@ -347,7 +519,7 @@
 </file>
 
 <file path=word/footnotes.xml><?xml version="1.0" encoding="utf-8"?>
-<w:footnotes xmlns:wpc="http://schemas.microsoft.com/office/word/2010/wordprocessingCanvas" xmlns:cx="http://schemas.microsoft.com/office/drawing/2014/chartex" xmlns:cx1="http://schemas.microsoft.com/office/drawing/2015/9/8/chartex" xmlns:cx2="http://schemas.microsoft.com/office/drawing/2015/10/21/chartex" xmlns:cx3="http://schemas.microsoft.com/office/drawing/2016/5/9/chartex" xmlns:cx4="http://schemas.microsoft.com/office/drawing/2016/5/10/chartex" xmlns:cx5="http://schemas.microsoft.com/office/drawing/2016/5/11/chartex" xmlns:cx6="http://schemas.microsoft.com/office/drawing/2016/5/12/chartex" xmlns:cx7="http://schemas.microsoft.com/office/drawing/2016/5/13/chartex" xmlns:cx8="http://schemas.microsoft.com/office/drawing/2016/5/14/chartex" xmlns:mc="http://schemas.openxmlformats.org/markup-compatibility/2006" xmlns:aink="http://schemas.microsoft.com/office/drawing/2016/ink" xmlns:am3d="http://schemas.microsoft.com/office/drawing/2017/model3d" xmlns:o="urn:schemas-microsoft-com:office:office" xmlns:oel="http://schemas.microsoft.com/office/2019/extlst" xmlns:r="http://schemas.openxmlformats.org/officeDocument/2006/relationships" xmlns:m="http://schemas.openxmlformats.org/officeDocument/2006/math" xmlns:v="urn:schemas-microsoft-com:vml" xmlns:wp14="http://schemas.microsoft.com/office/word/2010/wordprocessingDrawing" xmlns:wp="http://schemas.openxmlformats.org/drawingml/2006/wordprocessingDrawing" xmlns:w10="urn:schemas-microsoft-com:office:word" xmlns:w="http://schemas.openxmlformats.org/wordprocessingml/2006/main" xmlns:w14="http://schemas.microsoft.com/office/word/2010/wordml" xmlns:w15="http://schemas.microsoft.com/office/word/2012/wordml" xmlns:w16cex="http://schemas.microsoft.com/office/word/2018/wordml/cex" xmlns:w16cid="http://schemas.microsoft.com/office/word/2016/wordml/cid" xmlns:w16="http://schemas.microsoft.com/office/word/2018/wordml" xmlns:w16du="http://schemas.microsoft.com/office/word/2023/wordml/word16du" xmlns:w16sdtdh="http://schemas.microsoft.com/office/word/2020/wordml/sdtdatahash" xmlns:w16se="http://schemas.microsoft.com/office/word/2015/wordml/symex" xmlns:wpg="http://schemas.microsoft.com/office/word/2010/wordprocessingGroup" xmlns:wpi="http://schemas.microsoft.com/office/word/2010/wordprocessingInk" xmlns:wne="http://schemas.microsoft.com/office/word/2006/wordml" xmlns:wps="http://schemas.microsoft.com/office/word/2010/wordprocessingShape" mc:Ignorable="w14 w15 w16se w16cid w16 w16cex w16sdtdh w16du wp14">
+<w:footnotes xmlns:wpc="http://schemas.microsoft.com/office/word/2010/wordprocessingCanvas" xmlns:cx="http://schemas.microsoft.com/office/drawing/2014/chartex" xmlns:cx1="http://schemas.microsoft.com/office/drawing/2015/9/8/chartex" xmlns:cx2="http://schemas.microsoft.com/office/drawing/2015/10/21/chartex" xmlns:cx3="http://schemas.microsoft.com/office/drawing/2016/5/9/chartex" xmlns:cx4="http://schemas.microsoft.com/office/drawing/2016/5/10/chartex" xmlns:cx5="http://schemas.microsoft.com/office/drawing/2016/5/11/chartex" xmlns:cx6="http://schemas.microsoft.com/office/drawing/2016/5/12/chartex" xmlns:cx7="http://schemas.microsoft.com/office/drawing/2016/5/13/chartex" xmlns:cx8="http://schemas.microsoft.com/office/drawing/2016/5/14/chartex" xmlns:mc="http://schemas.openxmlformats.org/markup-compatibility/2006" xmlns:aink="http://schemas.microsoft.com/office/drawing/2016/ink" xmlns:am3d="http://schemas.microsoft.com/office/drawing/2017/model3d" xmlns:o="urn:schemas-microsoft-com:office:office" xmlns:oel="http://schemas.microsoft.com/office/2019/extlst" xmlns:r="http://schemas.openxmlformats.org/officeDocument/2006/relationships" xmlns:m="http://schemas.openxmlformats.org/officeDocument/2006/math" xmlns:v="urn:schemas-microsoft-com:vml" xmlns:wp14="http://schemas.microsoft.com/office/word/2010/wordprocessingDrawing" xmlns:wp="http://schemas.openxmlformats.org/drawingml/2006/wordprocessingDrawing" xmlns:w10="urn:schemas-microsoft-com:office:word" xmlns:w="http://schemas.openxmlformats.org/wordprocessingml/2006/main" xmlns:w14="http://schemas.microsoft.com/office/word/2010/wordml" xmlns:w15="http://schemas.microsoft.com/office/word/2012/wordml" xmlns:w16cex="http://schemas.microsoft.com/office/word/2018/wordml/cex" xmlns:w16cid="http://schemas.microsoft.com/office/word/2016/wordml/cid" xmlns:w16="http://schemas.microsoft.com/office/word/2018/wordml" xmlns:w16du="http://schemas.microsoft.com/office/word/2023/wordml/word16du" xmlns:w16sdtdh="http://schemas.microsoft.com/office/word/2020/wordml/sdtdatahash" xmlns:w16sdtfl="http://schemas.microsoft.com/office/word/2024/wordml/sdtformatlock" xmlns:w16se="http://schemas.microsoft.com/office/word/2015/wordml/symex" xmlns:wpg="http://schemas.microsoft.com/office/word/2010/wordprocessingGroup" xmlns:wpi="http://schemas.microsoft.com/office/word/2010/wordprocessingInk" xmlns:wne="http://schemas.microsoft.com/office/word/2006/wordml" xmlns:wps="http://schemas.microsoft.com/office/word/2010/wordprocessingShape" mc:Ignorable="w14 w15 w16se w16cid w16 w16cex w16sdtdh w16sdtfl w16du wp14">
   <w:footnote w:type="separator" w:id="-1">
     <w:p>
       <w:pPr>
@@ -372,7 +544,7 @@
 </file>
 
 <file path=word/header1.xml><?xml version="1.0" encoding="utf-8"?>
-<w:hdr xmlns:wpc="http://schemas.microsoft.com/office/word/2010/wordprocessingCanvas" xmlns:cx="http://schemas.microsoft.com/office/drawing/2014/chartex" xmlns:cx1="http://schemas.microsoft.com/office/drawing/2015/9/8/chartex" xmlns:cx2="http://schemas.microsoft.com/office/drawing/2015/10/21/chartex" xmlns:cx3="http://schemas.microsoft.com/office/drawing/2016/5/9/chartex" xmlns:cx4="http://schemas.microsoft.com/office/drawing/2016/5/10/chartex" xmlns:cx5="http://schemas.microsoft.com/office/drawing/2016/5/11/chartex" xmlns:cx6="http://schemas.microsoft.com/office/drawing/2016/5/12/chartex" xmlns:cx7="http://schemas.microsoft.com/office/drawing/2016/5/13/chartex" xmlns:cx8="http://schemas.microsoft.com/office/drawing/2016/5/14/chartex" xmlns:mc="http://schemas.openxmlformats.org/markup-compatibility/2006" xmlns:aink="http://schemas.microsoft.com/office/drawing/2016/ink" xmlns:am3d="http://schemas.microsoft.com/office/drawing/2017/model3d" xmlns:o="urn:schemas-microsoft-com:office:office" xmlns:oel="http://schemas.microsoft.com/office/2019/extlst" xmlns:r="http://schemas.openxmlformats.org/officeDocument/2006/relationships" xmlns:m="http://schemas.openxmlformats.org/officeDocument/2006/math" xmlns:v="urn:schemas-microsoft-com:vml" xmlns:wp14="http://schemas.microsoft.com/office/word/2010/wordprocessingDrawing" xmlns:wp="http://schemas.openxmlformats.org/drawingml/2006/wordprocessingDrawing" xmlns:w10="urn:schemas-microsoft-com:office:word" xmlns:w="http://schemas.openxmlformats.org/wordprocessingml/2006/main" xmlns:w14="http://schemas.microsoft.com/office/word/2010/wordml" xmlns:w15="http://schemas.microsoft.com/office/word/2012/wordml" xmlns:w16cex="http://schemas.microsoft.com/office/word/2018/wordml/cex" xmlns:w16cid="http://schemas.microsoft.com/office/word/2016/wordml/cid" xmlns:w16="http://schemas.microsoft.com/office/word/2018/wordml" xmlns:w16du="http://schemas.microsoft.com/office/word/2023/wordml/word16du" xmlns:w16sdtdh="http://schemas.microsoft.com/office/word/2020/wordml/sdtdatahash" xmlns:w16se="http://schemas.microsoft.com/office/word/2015/wordml/symex" xmlns:wpg="http://schemas.microsoft.com/office/word/2010/wordprocessingGroup" xmlns:wpi="http://schemas.microsoft.com/office/word/2010/wordprocessingInk" xmlns:wne="http://schemas.microsoft.com/office/word/2006/wordml" xmlns:wps="http://schemas.microsoft.com/office/word/2010/wordprocessingShape" mc:Ignorable="w14 w15 w16se w16cid w16 w16cex w16sdtdh w16du wp14">
+<w:hdr xmlns:wpc="http://schemas.microsoft.com/office/word/2010/wordprocessingCanvas" xmlns:cx="http://schemas.microsoft.com/office/drawing/2014/chartex" xmlns:cx1="http://schemas.microsoft.com/office/drawing/2015/9/8/chartex" xmlns:cx2="http://schemas.microsoft.com/office/drawing/2015/10/21/chartex" xmlns:cx3="http://schemas.microsoft.com/office/drawing/2016/5/9/chartex" xmlns:cx4="http://schemas.microsoft.com/office/drawing/2016/5/10/chartex" xmlns:cx5="http://schemas.microsoft.com/office/drawing/2016/5/11/chartex" xmlns:cx6="http://schemas.microsoft.com/office/drawing/2016/5/12/chartex" xmlns:cx7="http://schemas.microsoft.com/office/drawing/2016/5/13/chartex" xmlns:cx8="http://schemas.microsoft.com/office/drawing/2016/5/14/chartex" xmlns:mc="http://schemas.openxmlformats.org/markup-compatibility/2006" xmlns:aink="http://schemas.microsoft.com/office/drawing/2016/ink" xmlns:am3d="http://schemas.microsoft.com/office/drawing/2017/model3d" xmlns:o="urn:schemas-microsoft-com:office:office" xmlns:oel="http://schemas.microsoft.com/office/2019/extlst" xmlns:r="http://schemas.openxmlformats.org/officeDocument/2006/relationships" xmlns:m="http://schemas.openxmlformats.org/officeDocument/2006/math" xmlns:v="urn:schemas-microsoft-com:vml" xmlns:wp14="http://schemas.microsoft.com/office/word/2010/wordprocessingDrawing" xmlns:wp="http://schemas.openxmlformats.org/drawingml/2006/wordprocessingDrawing" xmlns:w10="urn:schemas-microsoft-com:office:word" xmlns:w="http://schemas.openxmlformats.org/wordprocessingml/2006/main" xmlns:w14="http://schemas.microsoft.com/office/word/2010/wordml" xmlns:w15="http://schemas.microsoft.com/office/word/2012/wordml" xmlns:w16cex="http://schemas.microsoft.com/office/word/2018/wordml/cex" xmlns:w16cid="http://schemas.microsoft.com/office/word/2016/wordml/cid" xmlns:w16="http://schemas.microsoft.com/office/word/2018/wordml" xmlns:w16du="http://schemas.microsoft.com/office/word/2023/wordml/word16du" xmlns:w16sdtdh="http://schemas.microsoft.com/office/word/2020/wordml/sdtdatahash" xmlns:w16sdtfl="http://schemas.microsoft.com/office/word/2024/wordml/sdtformatlock" xmlns:w16se="http://schemas.microsoft.com/office/word/2015/wordml/symex" xmlns:wpg="http://schemas.microsoft.com/office/word/2010/wordprocessingGroup" xmlns:wpi="http://schemas.microsoft.com/office/word/2010/wordprocessingInk" xmlns:wne="http://schemas.microsoft.com/office/word/2006/wordml" xmlns:wps="http://schemas.microsoft.com/office/word/2010/wordprocessingShape" mc:Ignorable="w14 w15 w16se w16cid w16 w16cex w16sdtdh w16sdtfl w16du wp14">
   <w:tbl>
     <w:tblPr>
       <w:tblW w:w="10064" w:type="dxa"/>
@@ -473,8 +645,8 @@
               <w:lang w:eastAsia="zh-CN"/>
             </w:rPr>
           </w:pPr>
-          <w:bookmarkStart w:id="0" w:name="projectName2"/>
-          <w:bookmarkEnd w:id="0"/>
+          <w:bookmarkStart w:id="3" w:name="projectName2"/>
+          <w:bookmarkEnd w:id="3"/>
         </w:p>
         <w:p>
           <w:pPr>
@@ -485,13 +657,41 @@
               <w:lang w:eastAsia="zh-CN"/>
             </w:rPr>
           </w:pPr>
+          <w:proofErr w:type="spellStart"/>
           <w:r>
             <w:rPr>
               <w:b/>
               <w:bCs/>
               <w:lang w:eastAsia="zh-CN"/>
             </w:rPr>
-            <w:t>My sample document</w:t>
+            <w:t>My</w:t>
+          </w:r>
+          <w:proofErr w:type="spellEnd"/>
+          <w:r>
+            <w:rPr>
+              <w:b/>
+              <w:bCs/>
+              <w:lang w:eastAsia="zh-CN"/>
+            </w:rPr>
+            <w:t xml:space="preserve"> </w:t>
+          </w:r>
+          <w:proofErr w:type="spellStart"/>
+          <w:r>
+            <w:rPr>
+              <w:b/>
+              <w:bCs/>
+              <w:lang w:eastAsia="zh-CN"/>
+            </w:rPr>
+            <w:t>sample</w:t>
+          </w:r>
+          <w:proofErr w:type="spellEnd"/>
+          <w:r>
+            <w:rPr>
+              <w:b/>
+              <w:bCs/>
+              <w:lang w:eastAsia="zh-CN"/>
+            </w:rPr>
+            <w:t xml:space="preserve"> document</w:t>
           </w:r>
         </w:p>
         <w:p>
@@ -667,8 +867,16 @@
 </w:hdr>
 </file>
 
+<file path=word/people.xml><?xml version="1.0" encoding="utf-8"?>
+<w15:people xmlns:wpc="http://schemas.microsoft.com/office/word/2010/wordprocessingCanvas" xmlns:cx="http://schemas.microsoft.com/office/drawing/2014/chartex" xmlns:cx1="http://schemas.microsoft.com/office/drawing/2015/9/8/chartex" xmlns:cx2="http://schemas.microsoft.com/office/drawing/2015/10/21/chartex" xmlns:cx3="http://schemas.microsoft.com/office/drawing/2016/5/9/chartex" xmlns:cx4="http://schemas.microsoft.com/office/drawing/2016/5/10/chartex" xmlns:cx5="http://schemas.microsoft.com/office/drawing/2016/5/11/chartex" xmlns:cx6="http://schemas.microsoft.com/office/drawing/2016/5/12/chartex" xmlns:cx7="http://schemas.microsoft.com/office/drawing/2016/5/13/chartex" xmlns:cx8="http://schemas.microsoft.com/office/drawing/2016/5/14/chartex" xmlns:mc="http://schemas.openxmlformats.org/markup-compatibility/2006" xmlns:aink="http://schemas.microsoft.com/office/drawing/2016/ink" xmlns:am3d="http://schemas.microsoft.com/office/drawing/2017/model3d" xmlns:o="urn:schemas-microsoft-com:office:office" xmlns:oel="http://schemas.microsoft.com/office/2019/extlst" xmlns:r="http://schemas.openxmlformats.org/officeDocument/2006/relationships" xmlns:m="http://schemas.openxmlformats.org/officeDocument/2006/math" xmlns:v="urn:schemas-microsoft-com:vml" xmlns:wp14="http://schemas.microsoft.com/office/word/2010/wordprocessingDrawing" xmlns:wp="http://schemas.openxmlformats.org/drawingml/2006/wordprocessingDrawing" xmlns:w10="urn:schemas-microsoft-com:office:word" xmlns:w="http://schemas.openxmlformats.org/wordprocessingml/2006/main" xmlns:w14="http://schemas.microsoft.com/office/word/2010/wordml" xmlns:w15="http://schemas.microsoft.com/office/word/2012/wordml" xmlns:w16cex="http://schemas.microsoft.com/office/word/2018/wordml/cex" xmlns:w16cid="http://schemas.microsoft.com/office/word/2016/wordml/cid" xmlns:w16="http://schemas.microsoft.com/office/word/2018/wordml" xmlns:w16du="http://schemas.microsoft.com/office/word/2023/wordml/word16du" xmlns:w16sdtdh="http://schemas.microsoft.com/office/word/2020/wordml/sdtdatahash" xmlns:w16sdtfl="http://schemas.microsoft.com/office/word/2024/wordml/sdtformatlock" xmlns:w16se="http://schemas.microsoft.com/office/word/2015/wordml/symex" xmlns:wpg="http://schemas.microsoft.com/office/word/2010/wordprocessingGroup" xmlns:wpi="http://schemas.microsoft.com/office/word/2010/wordprocessingInk" xmlns:wne="http://schemas.microsoft.com/office/word/2006/wordml" xmlns:wps="http://schemas.microsoft.com/office/word/2010/wordprocessingShape" mc:Ignorable="w14 w15 w16se w16cid w16 w16cex w16sdtdh w16sdtfl w16du wp14">
+  <w15:person w15:author="Mathieu Mack">
+    <w15:presenceInfo w15:providerId="AD" w15:userId="S::mathieu.mack@viseo.com::93e05537-84d6-495b-ba3d-878133db9155"/>
+  </w15:person>
+</w15:people>
+</file>
+
 <file path=word/styles.xml><?xml version="1.0" encoding="utf-8"?>
-<w:styles xmlns:mc="http://schemas.openxmlformats.org/markup-compatibility/2006" xmlns:r="http://schemas.openxmlformats.org/officeDocument/2006/relationships" xmlns:w="http://schemas.openxmlformats.org/wordprocessingml/2006/main" xmlns:w14="http://schemas.microsoft.com/office/word/2010/wordml" xmlns:w15="http://schemas.microsoft.com/office/word/2012/wordml" xmlns:w16cex="http://schemas.microsoft.com/office/word/2018/wordml/cex" xmlns:w16cid="http://schemas.microsoft.com/office/word/2016/wordml/cid" xmlns:w16="http://schemas.microsoft.com/office/word/2018/wordml" xmlns:w16du="http://schemas.microsoft.com/office/word/2023/wordml/word16du" xmlns:w16sdtdh="http://schemas.microsoft.com/office/word/2020/wordml/sdtdatahash" xmlns:w16se="http://schemas.microsoft.com/office/word/2015/wordml/symex" mc:Ignorable="w14 w15 w16se w16cid w16 w16cex w16sdtdh w16du">
+<w:styles xmlns:mc="http://schemas.openxmlformats.org/markup-compatibility/2006" xmlns:r="http://schemas.openxmlformats.org/officeDocument/2006/relationships" xmlns:w="http://schemas.openxmlformats.org/wordprocessingml/2006/main" xmlns:w14="http://schemas.microsoft.com/office/word/2010/wordml" xmlns:w15="http://schemas.microsoft.com/office/word/2012/wordml" xmlns:w16cex="http://schemas.microsoft.com/office/word/2018/wordml/cex" xmlns:w16cid="http://schemas.microsoft.com/office/word/2016/wordml/cid" xmlns:w16="http://schemas.microsoft.com/office/word/2018/wordml" xmlns:w16du="http://schemas.microsoft.com/office/word/2023/wordml/word16du" xmlns:w16sdtdh="http://schemas.microsoft.com/office/word/2020/wordml/sdtdatahash" xmlns:w16sdtfl="http://schemas.microsoft.com/office/word/2024/wordml/sdtformatlock" xmlns:w16se="http://schemas.microsoft.com/office/word/2015/wordml/symex" mc:Ignorable="w14 w15 w16se w16cid w16 w16cex w16sdtdh w16sdtfl w16du">
   <w:docDefaults>
     <w:rPrDefault>
       <w:rPr>
@@ -1651,6 +1859,72 @@
     <w:basedOn w:val="Policepardfaut"/>
     <w:rsid w:val="00D70699"/>
   </w:style>
+  <w:style w:type="character" w:styleId="Marquedecommentaire">
+    <w:name w:val="annotation reference"/>
+    <w:basedOn w:val="Policepardfaut"/>
+    <w:uiPriority w:val="99"/>
+    <w:semiHidden/>
+    <w:unhideWhenUsed/>
+    <w:rsid w:val="00445042"/>
+    <w:rPr>
+      <w:sz w:val="16"/>
+      <w:szCs w:val="16"/>
+    </w:rPr>
+  </w:style>
+  <w:style w:type="paragraph" w:styleId="Commentaire">
+    <w:name w:val="annotation text"/>
+    <w:basedOn w:val="Normal"/>
+    <w:link w:val="CommentaireCar"/>
+    <w:uiPriority w:val="99"/>
+    <w:unhideWhenUsed/>
+    <w:rsid w:val="00445042"/>
+    <w:pPr>
+      <w:spacing w:line="240" w:lineRule="auto"/>
+    </w:pPr>
+    <w:rPr>
+      <w:sz w:val="20"/>
+      <w:szCs w:val="20"/>
+    </w:rPr>
+  </w:style>
+  <w:style w:type="character" w:customStyle="1" w:styleId="CommentaireCar">
+    <w:name w:val="Commentaire Car"/>
+    <w:basedOn w:val="Policepardfaut"/>
+    <w:link w:val="Commentaire"/>
+    <w:uiPriority w:val="99"/>
+    <w:rsid w:val="00445042"/>
+    <w:rPr>
+      <w:sz w:val="20"/>
+      <w:szCs w:val="20"/>
+    </w:rPr>
+  </w:style>
+  <w:style w:type="paragraph" w:styleId="Objetducommentaire">
+    <w:name w:val="annotation subject"/>
+    <w:basedOn w:val="Commentaire"/>
+    <w:next w:val="Commentaire"/>
+    <w:link w:val="ObjetducommentaireCar"/>
+    <w:uiPriority w:val="99"/>
+    <w:semiHidden/>
+    <w:unhideWhenUsed/>
+    <w:rsid w:val="00445042"/>
+    <w:rPr>
+      <w:b/>
+      <w:bCs/>
+    </w:rPr>
+  </w:style>
+  <w:style w:type="character" w:customStyle="1" w:styleId="ObjetducommentaireCar">
+    <w:name w:val="Objet du commentaire Car"/>
+    <w:basedOn w:val="CommentaireCar"/>
+    <w:link w:val="Objetducommentaire"/>
+    <w:uiPriority w:val="99"/>
+    <w:semiHidden/>
+    <w:rsid w:val="00445042"/>
+    <w:rPr>
+      <w:b/>
+      <w:bCs/>
+      <w:sz w:val="20"/>
+      <w:szCs w:val="20"/>
+    </w:rPr>
+  </w:style>
 </w:styles>
 </file>
 
@@ -2708,7 +2982,7 @@
   <dgm:whole/>
   <dgm:extLst>
     <a:ext uri="http://schemas.microsoft.com/office/drawing/2008/diagram">
-      <dsp:dataModelExt xmlns:dsp="http://schemas.microsoft.com/office/drawing/2008/diagram" relId="rId11" minVer="http://schemas.openxmlformats.org/drawingml/2006/diagram"/>
+      <dsp:dataModelExt xmlns:dsp="http://schemas.microsoft.com/office/drawing/2008/diagram" relId="rId15" minVer="http://schemas.openxmlformats.org/drawingml/2006/diagram"/>
     </a:ext>
   </dgm:extLst>
 </dgm:dataModel>

</xml_diff>

<commit_message>
.net10 and oxml revisions (#26)
* Add support for extract of comments in docx

Resolves #23

* Enable extraction of comments by using a specific parameter

* Update extraction in order to extract also old revisions with tildes

Resolves #25
</commit_message>
<xml_diff>
--- a/src/RAG.Parsers.Docx.UnitTests/TestFiles/Sample.docx
+++ b/src/RAG.Parsers.Docx.UnitTests/TestFiles/Sample.docx
@@ -1,6 +1,6 @@
 
 <file path=word/document.xml><?xml version="1.0" encoding="utf-8"?>
-<w:document xmlns:wpc="http://schemas.microsoft.com/office/word/2010/wordprocessingCanvas" xmlns:cx="http://schemas.microsoft.com/office/drawing/2014/chartex" xmlns:cx1="http://schemas.microsoft.com/office/drawing/2015/9/8/chartex" xmlns:cx2="http://schemas.microsoft.com/office/drawing/2015/10/21/chartex" xmlns:cx3="http://schemas.microsoft.com/office/drawing/2016/5/9/chartex" xmlns:cx4="http://schemas.microsoft.com/office/drawing/2016/5/10/chartex" xmlns:cx5="http://schemas.microsoft.com/office/drawing/2016/5/11/chartex" xmlns:cx6="http://schemas.microsoft.com/office/drawing/2016/5/12/chartex" xmlns:cx7="http://schemas.microsoft.com/office/drawing/2016/5/13/chartex" xmlns:cx8="http://schemas.microsoft.com/office/drawing/2016/5/14/chartex" xmlns:mc="http://schemas.openxmlformats.org/markup-compatibility/2006" xmlns:aink="http://schemas.microsoft.com/office/drawing/2016/ink" xmlns:am3d="http://schemas.microsoft.com/office/drawing/2017/model3d" xmlns:o="urn:schemas-microsoft-com:office:office" xmlns:oel="http://schemas.microsoft.com/office/2019/extlst" xmlns:r="http://schemas.openxmlformats.org/officeDocument/2006/relationships" xmlns:m="http://schemas.openxmlformats.org/officeDocument/2006/math" xmlns:v="urn:schemas-microsoft-com:vml" xmlns:wp14="http://schemas.microsoft.com/office/word/2010/wordprocessingDrawing" xmlns:wp="http://schemas.openxmlformats.org/drawingml/2006/wordprocessingDrawing" xmlns:w10="urn:schemas-microsoft-com:office:word" xmlns:w="http://schemas.openxmlformats.org/wordprocessingml/2006/main" xmlns:w14="http://schemas.microsoft.com/office/word/2010/wordml" xmlns:w15="http://schemas.microsoft.com/office/word/2012/wordml" xmlns:w16cex="http://schemas.microsoft.com/office/word/2018/wordml/cex" xmlns:w16cid="http://schemas.microsoft.com/office/word/2016/wordml/cid" xmlns:w16="http://schemas.microsoft.com/office/word/2018/wordml" xmlns:w16du="http://schemas.microsoft.com/office/word/2023/wordml/word16du" xmlns:w16sdtdh="http://schemas.microsoft.com/office/word/2020/wordml/sdtdatahash" xmlns:w16se="http://schemas.microsoft.com/office/word/2015/wordml/symex" xmlns:wpg="http://schemas.microsoft.com/office/word/2010/wordprocessingGroup" xmlns:wpi="http://schemas.microsoft.com/office/word/2010/wordprocessingInk" xmlns:wne="http://schemas.microsoft.com/office/word/2006/wordml" xmlns:wps="http://schemas.microsoft.com/office/word/2010/wordprocessingShape" mc:Ignorable="w14 w15 w16se w16cid w16 w16cex w16sdtdh w16du wp14">
+<w:document xmlns:wpc="http://schemas.microsoft.com/office/word/2010/wordprocessingCanvas" xmlns:cx="http://schemas.microsoft.com/office/drawing/2014/chartex" xmlns:cx1="http://schemas.microsoft.com/office/drawing/2015/9/8/chartex" xmlns:cx2="http://schemas.microsoft.com/office/drawing/2015/10/21/chartex" xmlns:cx3="http://schemas.microsoft.com/office/drawing/2016/5/9/chartex" xmlns:cx4="http://schemas.microsoft.com/office/drawing/2016/5/10/chartex" xmlns:cx5="http://schemas.microsoft.com/office/drawing/2016/5/11/chartex" xmlns:cx6="http://schemas.microsoft.com/office/drawing/2016/5/12/chartex" xmlns:cx7="http://schemas.microsoft.com/office/drawing/2016/5/13/chartex" xmlns:cx8="http://schemas.microsoft.com/office/drawing/2016/5/14/chartex" xmlns:mc="http://schemas.openxmlformats.org/markup-compatibility/2006" xmlns:aink="http://schemas.microsoft.com/office/drawing/2016/ink" xmlns:am3d="http://schemas.microsoft.com/office/drawing/2017/model3d" xmlns:o="urn:schemas-microsoft-com:office:office" xmlns:oel="http://schemas.microsoft.com/office/2019/extlst" xmlns:r="http://schemas.openxmlformats.org/officeDocument/2006/relationships" xmlns:m="http://schemas.openxmlformats.org/officeDocument/2006/math" xmlns:v="urn:schemas-microsoft-com:vml" xmlns:wp14="http://schemas.microsoft.com/office/word/2010/wordprocessingDrawing" xmlns:wp="http://schemas.openxmlformats.org/drawingml/2006/wordprocessingDrawing" xmlns:w10="urn:schemas-microsoft-com:office:word" xmlns:w="http://schemas.openxmlformats.org/wordprocessingml/2006/main" xmlns:w14="http://schemas.microsoft.com/office/word/2010/wordml" xmlns:w15="http://schemas.microsoft.com/office/word/2012/wordml" xmlns:w16cex="http://schemas.microsoft.com/office/word/2018/wordml/cex" xmlns:w16cid="http://schemas.microsoft.com/office/word/2016/wordml/cid" xmlns:w16="http://schemas.microsoft.com/office/word/2018/wordml" xmlns:w16du="http://schemas.microsoft.com/office/word/2023/wordml/word16du" xmlns:w16sdtdh="http://schemas.microsoft.com/office/word/2020/wordml/sdtdatahash" xmlns:w16sdtfl="http://schemas.microsoft.com/office/word/2024/wordml/sdtformatlock" xmlns:w16se="http://schemas.microsoft.com/office/word/2015/wordml/symex" xmlns:wpg="http://schemas.microsoft.com/office/word/2010/wordprocessingGroup" xmlns:wpi="http://schemas.microsoft.com/office/word/2010/wordprocessingInk" xmlns:wne="http://schemas.microsoft.com/office/word/2006/wordml" xmlns:wps="http://schemas.microsoft.com/office/word/2010/wordprocessingShape" mc:Ignorable="w14 w15 w16se w16cid w16 w16cex w16sdtdh w16sdtfl w16du wp14">
   <w:body>
     <w:p>
       <w:r>
@@ -71,13 +71,47 @@
             <w:tcW w:w="4531" w:type="dxa"/>
           </w:tcPr>
           <w:p>
+            <w:commentRangeStart w:id="0"/>
             <w:r>
-              <w:t>Table cell 1:1</w:t>
+              <w:t xml:space="preserve">Table </w:t>
+            </w:r>
+            <w:proofErr w:type="spellStart"/>
+            <w:r>
+              <w:t>cell</w:t>
+            </w:r>
+            <w:proofErr w:type="spellEnd"/>
+            <w:r>
+              <w:t> </w:t>
+            </w:r>
+            <w:proofErr w:type="gramStart"/>
+            <w:r>
+              <w:t>1:</w:t>
+            </w:r>
+            <w:proofErr w:type="gramEnd"/>
+            <w:r>
+              <w:t>1</w:t>
             </w:r>
           </w:p>
           <w:p>
+            <w:proofErr w:type="spellStart"/>
             <w:r>
-              <w:t>Sub Text</w:t>
+              <w:t>Sub</w:t>
+            </w:r>
+            <w:proofErr w:type="spellEnd"/>
+            <w:r>
+              <w:t xml:space="preserve"> </w:t>
+            </w:r>
+            <w:proofErr w:type="spellStart"/>
+            <w:r>
+              <w:t>Text</w:t>
+            </w:r>
+            <w:commentRangeEnd w:id="0"/>
+            <w:proofErr w:type="spellEnd"/>
+            <w:r>
+              <w:rPr>
+                <w:rStyle w:val="Marquedecommentaire"/>
+              </w:rPr>
+              <w:commentReference w:id="0"/>
             </w:r>
           </w:p>
         </w:tc>
@@ -87,12 +121,41 @@
           </w:tcPr>
           <w:p>
             <w:r>
-              <w:t>Table Cell 1:2</w:t>
+              <w:t xml:space="preserve">Table </w:t>
+            </w:r>
+            <w:proofErr w:type="spellStart"/>
+            <w:r>
+              <w:t>Cell</w:t>
+            </w:r>
+            <w:proofErr w:type="spellEnd"/>
+            <w:r>
+              <w:t xml:space="preserve"> </w:t>
+            </w:r>
+            <w:proofErr w:type="gramStart"/>
+            <w:r>
+              <w:t>1:</w:t>
+            </w:r>
+            <w:proofErr w:type="gramEnd"/>
+            <w:r>
+              <w:t>2</w:t>
             </w:r>
           </w:p>
           <w:p>
+            <w:proofErr w:type="spellStart"/>
             <w:r>
-              <w:t>Sub text 2</w:t>
+              <w:t>Sub</w:t>
+            </w:r>
+            <w:proofErr w:type="spellEnd"/>
+            <w:r>
+              <w:t xml:space="preserve"> </w:t>
+            </w:r>
+            <w:proofErr w:type="spellStart"/>
+            <w:r>
+              <w:t>text</w:t>
+            </w:r>
+            <w:proofErr w:type="spellEnd"/>
+            <w:r>
+              <w:t xml:space="preserve"> 2</w:t>
             </w:r>
           </w:p>
         </w:tc>
@@ -104,7 +167,23 @@
           </w:tcPr>
           <w:p>
             <w:r>
-              <w:t>Table cell 2:1</w:t>
+              <w:t xml:space="preserve">Table </w:t>
+            </w:r>
+            <w:proofErr w:type="spellStart"/>
+            <w:r>
+              <w:t>cell</w:t>
+            </w:r>
+            <w:proofErr w:type="spellEnd"/>
+            <w:r>
+              <w:t> </w:t>
+            </w:r>
+            <w:proofErr w:type="gramStart"/>
+            <w:r>
+              <w:t>2:</w:t>
+            </w:r>
+            <w:proofErr w:type="gramEnd"/>
+            <w:r>
+              <w:t>1</w:t>
             </w:r>
           </w:p>
         </w:tc>
@@ -194,7 +273,7 @@
             <wp:cNvGraphicFramePr/>
             <a:graphic xmlns:a="http://schemas.openxmlformats.org/drawingml/2006/main">
               <a:graphicData uri="http://schemas.openxmlformats.org/drawingml/2006/diagram">
-                <dgm:relIds xmlns:dgm="http://schemas.openxmlformats.org/drawingml/2006/diagram" xmlns:r="http://schemas.openxmlformats.org/officeDocument/2006/relationships" r:dm="rId7" r:lo="rId8" r:qs="rId9" r:cs="rId10"/>
+                <dgm:relIds xmlns:dgm="http://schemas.openxmlformats.org/drawingml/2006/diagram" xmlns:r="http://schemas.openxmlformats.org/officeDocument/2006/relationships" r:dm="rId11" r:lo="rId12" r:qs="rId13" r:cs="rId14"/>
               </a:graphicData>
             </a:graphic>
           </wp:inline>
@@ -227,12 +306,28 @@
           <w:lang w:val="en-US"/>
         </w:rPr>
       </w:pPr>
+      <w:commentRangeStart w:id="1"/>
+      <w:commentRangeStart w:id="2"/>
       <w:r>
         <w:rPr>
           <w:lang w:val="en-US"/>
         </w:rPr>
         <w:lastRenderedPageBreak/>
         <w:t>Third page.</w:t>
+      </w:r>
+      <w:commentRangeEnd w:id="1"/>
+      <w:r>
+        <w:rPr>
+          <w:rStyle w:val="Marquedecommentaire"/>
+        </w:rPr>
+        <w:commentReference w:id="1"/>
+      </w:r>
+      <w:commentRangeEnd w:id="2"/>
+      <w:r>
+        <w:rPr>
+          <w:rStyle w:val="Marquedecommentaire"/>
+        </w:rPr>
+        <w:commentReference w:id="2"/>
       </w:r>
     </w:p>
     <w:p>
@@ -278,7 +373,7 @@
                     </pic:cNvPicPr>
                   </pic:nvPicPr>
                   <pic:blipFill>
-                    <a:blip r:embed="rId12">
+                    <a:blip r:embed="rId16">
                       <a:extLst>
                         <a:ext uri="{28A0092B-C50C-407E-A947-70E740481C1C}">
                           <a14:useLocalDpi xmlns:a14="http://schemas.microsoft.com/office/drawing/2010/main" val="0"/>
@@ -311,7 +406,7 @@
       </w:r>
     </w:p>
     <w:sectPr>
-      <w:headerReference w:type="default" r:id="rId13"/>
+      <w:headerReference w:type="default" r:id="rId17"/>
       <w:pgSz w:w="11906" w:h="16838"/>
       <w:pgMar w:top="1417" w:right="1417" w:bottom="1417" w:left="1417" w:header="708" w:footer="708" w:gutter="0"/>
       <w:cols w:space="708"/>
@@ -321,8 +416,85 @@
 </w:document>
 </file>
 
+<file path=word/comments.xml><?xml version="1.0" encoding="utf-8"?>
+<w:comments xmlns:wpc="http://schemas.microsoft.com/office/word/2010/wordprocessingCanvas" xmlns:cx="http://schemas.microsoft.com/office/drawing/2014/chartex" xmlns:cx1="http://schemas.microsoft.com/office/drawing/2015/9/8/chartex" xmlns:cx2="http://schemas.microsoft.com/office/drawing/2015/10/21/chartex" xmlns:cx3="http://schemas.microsoft.com/office/drawing/2016/5/9/chartex" xmlns:cx4="http://schemas.microsoft.com/office/drawing/2016/5/10/chartex" xmlns:cx5="http://schemas.microsoft.com/office/drawing/2016/5/11/chartex" xmlns:cx6="http://schemas.microsoft.com/office/drawing/2016/5/12/chartex" xmlns:cx7="http://schemas.microsoft.com/office/drawing/2016/5/13/chartex" xmlns:cx8="http://schemas.microsoft.com/office/drawing/2016/5/14/chartex" xmlns:mc="http://schemas.openxmlformats.org/markup-compatibility/2006" xmlns:aink="http://schemas.microsoft.com/office/drawing/2016/ink" xmlns:am3d="http://schemas.microsoft.com/office/drawing/2017/model3d" xmlns:o="urn:schemas-microsoft-com:office:office" xmlns:oel="http://schemas.microsoft.com/office/2019/extlst" xmlns:r="http://schemas.openxmlformats.org/officeDocument/2006/relationships" xmlns:m="http://schemas.openxmlformats.org/officeDocument/2006/math" xmlns:v="urn:schemas-microsoft-com:vml" xmlns:wp14="http://schemas.microsoft.com/office/word/2010/wordprocessingDrawing" xmlns:wp="http://schemas.openxmlformats.org/drawingml/2006/wordprocessingDrawing" xmlns:w10="urn:schemas-microsoft-com:office:word" xmlns:w="http://schemas.openxmlformats.org/wordprocessingml/2006/main" xmlns:w14="http://schemas.microsoft.com/office/word/2010/wordml" xmlns:w15="http://schemas.microsoft.com/office/word/2012/wordml" xmlns:w16cex="http://schemas.microsoft.com/office/word/2018/wordml/cex" xmlns:w16cid="http://schemas.microsoft.com/office/word/2016/wordml/cid" xmlns:w16="http://schemas.microsoft.com/office/word/2018/wordml" xmlns:w16du="http://schemas.microsoft.com/office/word/2023/wordml/word16du" xmlns:w16sdtdh="http://schemas.microsoft.com/office/word/2020/wordml/sdtdatahash" xmlns:w16sdtfl="http://schemas.microsoft.com/office/word/2024/wordml/sdtformatlock" xmlns:w16se="http://schemas.microsoft.com/office/word/2015/wordml/symex" xmlns:wpg="http://schemas.microsoft.com/office/word/2010/wordprocessingGroup" xmlns:wpi="http://schemas.microsoft.com/office/word/2010/wordprocessingInk" xmlns:wne="http://schemas.microsoft.com/office/word/2006/wordml" xmlns:wps="http://schemas.microsoft.com/office/word/2010/wordprocessingShape" mc:Ignorable="w14 w15 w16se w16cid w16 w16cex w16sdtdh w16sdtfl w16du wp14">
+  <w:comment w:id="0" w:author="Mathieu Mack" w:date="2025-08-04T22:23:00Z" w:initials="MM">
+    <w:p>
+      <w:pPr>
+        <w:pStyle w:val="Commentaire"/>
+      </w:pPr>
+      <w:r>
+        <w:rPr>
+          <w:rStyle w:val="Marquedecommentaire"/>
+        </w:rPr>
+        <w:annotationRef/>
+      </w:r>
+      <w:r>
+        <w:t>First comment on document</w:t>
+      </w:r>
+    </w:p>
+  </w:comment>
+  <w:comment w:id="1" w:author="Mathieu Mack" w:date="2025-08-04T22:24:00Z" w:initials="MM">
+    <w:p>
+      <w:pPr>
+        <w:pStyle w:val="Commentaire"/>
+      </w:pPr>
+      <w:r>
+        <w:rPr>
+          <w:rStyle w:val="Marquedecommentaire"/>
+        </w:rPr>
+        <w:annotationRef/>
+      </w:r>
+      <w:r>
+        <w:t>Another comment</w:t>
+      </w:r>
+    </w:p>
+  </w:comment>
+  <w:comment w:id="2" w:author="Mathieu Mack" w:date="2025-08-04T22:24:00Z" w:initials="MM">
+    <w:p>
+      <w:pPr>
+        <w:pStyle w:val="Commentaire"/>
+      </w:pPr>
+      <w:r>
+        <w:rPr>
+          <w:rStyle w:val="Marquedecommentaire"/>
+        </w:rPr>
+        <w:annotationRef/>
+      </w:r>
+      <w:r>
+        <w:t>With an answer</w:t>
+      </w:r>
+    </w:p>
+  </w:comment>
+</w:comments>
+</file>
+
+<file path=word/commentsExtended.xml><?xml version="1.0" encoding="utf-8"?>
+<w15:commentsEx xmlns:wpc="http://schemas.microsoft.com/office/word/2010/wordprocessingCanvas" xmlns:cx="http://schemas.microsoft.com/office/drawing/2014/chartex" xmlns:cx1="http://schemas.microsoft.com/office/drawing/2015/9/8/chartex" xmlns:cx2="http://schemas.microsoft.com/office/drawing/2015/10/21/chartex" xmlns:cx3="http://schemas.microsoft.com/office/drawing/2016/5/9/chartex" xmlns:cx4="http://schemas.microsoft.com/office/drawing/2016/5/10/chartex" xmlns:cx5="http://schemas.microsoft.com/office/drawing/2016/5/11/chartex" xmlns:cx6="http://schemas.microsoft.com/office/drawing/2016/5/12/chartex" xmlns:cx7="http://schemas.microsoft.com/office/drawing/2016/5/13/chartex" xmlns:cx8="http://schemas.microsoft.com/office/drawing/2016/5/14/chartex" xmlns:mc="http://schemas.openxmlformats.org/markup-compatibility/2006" xmlns:aink="http://schemas.microsoft.com/office/drawing/2016/ink" xmlns:am3d="http://schemas.microsoft.com/office/drawing/2017/model3d" xmlns:o="urn:schemas-microsoft-com:office:office" xmlns:oel="http://schemas.microsoft.com/office/2019/extlst" xmlns:r="http://schemas.openxmlformats.org/officeDocument/2006/relationships" xmlns:m="http://schemas.openxmlformats.org/officeDocument/2006/math" xmlns:v="urn:schemas-microsoft-com:vml" xmlns:wp14="http://schemas.microsoft.com/office/word/2010/wordprocessingDrawing" xmlns:wp="http://schemas.openxmlformats.org/drawingml/2006/wordprocessingDrawing" xmlns:w10="urn:schemas-microsoft-com:office:word" xmlns:w="http://schemas.openxmlformats.org/wordprocessingml/2006/main" xmlns:w14="http://schemas.microsoft.com/office/word/2010/wordml" xmlns:w15="http://schemas.microsoft.com/office/word/2012/wordml" xmlns:w16cex="http://schemas.microsoft.com/office/word/2018/wordml/cex" xmlns:w16cid="http://schemas.microsoft.com/office/word/2016/wordml/cid" xmlns:w16="http://schemas.microsoft.com/office/word/2018/wordml" xmlns:w16du="http://schemas.microsoft.com/office/word/2023/wordml/word16du" xmlns:w16sdtdh="http://schemas.microsoft.com/office/word/2020/wordml/sdtdatahash" xmlns:w16sdtfl="http://schemas.microsoft.com/office/word/2024/wordml/sdtformatlock" xmlns:w16se="http://schemas.microsoft.com/office/word/2015/wordml/symex" xmlns:wpg="http://schemas.microsoft.com/office/word/2010/wordprocessingGroup" xmlns:wpi="http://schemas.microsoft.com/office/word/2010/wordprocessingInk" xmlns:wne="http://schemas.microsoft.com/office/word/2006/wordml" xmlns:wps="http://schemas.microsoft.com/office/word/2010/wordprocessingShape" mc:Ignorable="w14 w15 w16se w16cid w16 w16cex w16sdtdh w16sdtfl w16du wp14">
+  <w15:commentEx w15:paraId="1CD7A8D9" w15:done="0"/>
+  <w15:commentEx w15:paraId="61360D0B" w15:done="0"/>
+  <w15:commentEx w15:paraId="15E27D07" w15:paraIdParent="61360D0B" w15:done="0"/>
+</w15:commentsEx>
+</file>
+
+<file path=word/commentsExtensible.xml><?xml version="1.0" encoding="utf-8"?>
+<w16cex:commentsExtensible xmlns:wpc="http://schemas.microsoft.com/office/word/2010/wordprocessingCanvas" xmlns:cx="http://schemas.microsoft.com/office/drawing/2014/chartex" xmlns:cx1="http://schemas.microsoft.com/office/drawing/2015/9/8/chartex" xmlns:cx2="http://schemas.microsoft.com/office/drawing/2015/10/21/chartex" xmlns:cx3="http://schemas.microsoft.com/office/drawing/2016/5/9/chartex" xmlns:cx4="http://schemas.microsoft.com/office/drawing/2016/5/10/chartex" xmlns:cx5="http://schemas.microsoft.com/office/drawing/2016/5/11/chartex" xmlns:cx6="http://schemas.microsoft.com/office/drawing/2016/5/12/chartex" xmlns:cx7="http://schemas.microsoft.com/office/drawing/2016/5/13/chartex" xmlns:cx8="http://schemas.microsoft.com/office/drawing/2016/5/14/chartex" xmlns:cr="http://schemas.microsoft.com/office/comments/2020/reactions" xmlns:mc="http://schemas.openxmlformats.org/markup-compatibility/2006" xmlns:aink="http://schemas.microsoft.com/office/drawing/2016/ink" xmlns:am3d="http://schemas.microsoft.com/office/drawing/2017/model3d" xmlns:o="urn:schemas-microsoft-com:office:office" xmlns:oel="http://schemas.microsoft.com/office/2019/extlst" xmlns:r="http://schemas.openxmlformats.org/officeDocument/2006/relationships" xmlns:m="http://schemas.openxmlformats.org/officeDocument/2006/math" xmlns:v="urn:schemas-microsoft-com:vml" xmlns:wp14="http://schemas.microsoft.com/office/word/2010/wordprocessingDrawing" xmlns:wp="http://schemas.openxmlformats.org/drawingml/2006/wordprocessingDrawing" xmlns:w10="urn:schemas-microsoft-com:office:word" xmlns:w="http://schemas.openxmlformats.org/wordprocessingml/2006/main" xmlns:w14="http://schemas.microsoft.com/office/word/2010/wordml" xmlns:w15="http://schemas.microsoft.com/office/word/2012/wordml" xmlns:w16cex="http://schemas.microsoft.com/office/word/2018/wordml/cex" xmlns:w16cid="http://schemas.microsoft.com/office/word/2016/wordml/cid" xmlns:w16="http://schemas.microsoft.com/office/word/2018/wordml" xmlns:w16du="http://schemas.microsoft.com/office/word/2023/wordml/word16du" xmlns:w16sdtdh="http://schemas.microsoft.com/office/word/2020/wordml/sdtdatahash" xmlns:w16sdtfl="http://schemas.microsoft.com/office/word/2024/wordml/sdtformatlock" xmlns:w16se="http://schemas.microsoft.com/office/word/2015/wordml/symex" xmlns:wpg="http://schemas.microsoft.com/office/word/2010/wordprocessingGroup" xmlns:wpi="http://schemas.microsoft.com/office/word/2010/wordprocessingInk" xmlns:wne="http://schemas.microsoft.com/office/word/2006/wordml" xmlns:wps="http://schemas.microsoft.com/office/word/2010/wordprocessingShape" mc:Ignorable="w14 w15 w16se w16cid w16 w16cex w16sdtdh w16sdtfl cr w16du wp14">
+  <w16cex:commentExtensible w16cex:durableId="7FF789EB" w16cex:dateUtc="2025-08-04T20:23:00Z"/>
+  <w16cex:commentExtensible w16cex:durableId="337B00D9" w16cex:dateUtc="2025-08-04T20:24:00Z"/>
+  <w16cex:commentExtensible w16cex:durableId="01BCA5B8" w16cex:dateUtc="2025-08-04T20:24:00Z"/>
+</w16cex:commentsExtensible>
+</file>
+
+<file path=word/commentsIds.xml><?xml version="1.0" encoding="utf-8"?>
+<w16cid:commentsIds xmlns:wpc="http://schemas.microsoft.com/office/word/2010/wordprocessingCanvas" xmlns:cx="http://schemas.microsoft.com/office/drawing/2014/chartex" xmlns:cx1="http://schemas.microsoft.com/office/drawing/2015/9/8/chartex" xmlns:cx2="http://schemas.microsoft.com/office/drawing/2015/10/21/chartex" xmlns:cx3="http://schemas.microsoft.com/office/drawing/2016/5/9/chartex" xmlns:cx4="http://schemas.microsoft.com/office/drawing/2016/5/10/chartex" xmlns:cx5="http://schemas.microsoft.com/office/drawing/2016/5/11/chartex" xmlns:cx6="http://schemas.microsoft.com/office/drawing/2016/5/12/chartex" xmlns:cx7="http://schemas.microsoft.com/office/drawing/2016/5/13/chartex" xmlns:cx8="http://schemas.microsoft.com/office/drawing/2016/5/14/chartex" xmlns:mc="http://schemas.openxmlformats.org/markup-compatibility/2006" xmlns:aink="http://schemas.microsoft.com/office/drawing/2016/ink" xmlns:am3d="http://schemas.microsoft.com/office/drawing/2017/model3d" xmlns:o="urn:schemas-microsoft-com:office:office" xmlns:oel="http://schemas.microsoft.com/office/2019/extlst" xmlns:r="http://schemas.openxmlformats.org/officeDocument/2006/relationships" xmlns:m="http://schemas.openxmlformats.org/officeDocument/2006/math" xmlns:v="urn:schemas-microsoft-com:vml" xmlns:wp14="http://schemas.microsoft.com/office/word/2010/wordprocessingDrawing" xmlns:wp="http://schemas.openxmlformats.org/drawingml/2006/wordprocessingDrawing" xmlns:w10="urn:schemas-microsoft-com:office:word" xmlns:w="http://schemas.openxmlformats.org/wordprocessingml/2006/main" xmlns:w14="http://schemas.microsoft.com/office/word/2010/wordml" xmlns:w15="http://schemas.microsoft.com/office/word/2012/wordml" xmlns:w16cex="http://schemas.microsoft.com/office/word/2018/wordml/cex" xmlns:w16cid="http://schemas.microsoft.com/office/word/2016/wordml/cid" xmlns:w16="http://schemas.microsoft.com/office/word/2018/wordml" xmlns:w16du="http://schemas.microsoft.com/office/word/2023/wordml/word16du" xmlns:w16sdtdh="http://schemas.microsoft.com/office/word/2020/wordml/sdtdatahash" xmlns:w16sdtfl="http://schemas.microsoft.com/office/word/2024/wordml/sdtformatlock" xmlns:w16se="http://schemas.microsoft.com/office/word/2015/wordml/symex" xmlns:wpg="http://schemas.microsoft.com/office/word/2010/wordprocessingGroup" xmlns:wpi="http://schemas.microsoft.com/office/word/2010/wordprocessingInk" xmlns:wne="http://schemas.microsoft.com/office/word/2006/wordml" xmlns:wps="http://schemas.microsoft.com/office/word/2010/wordprocessingShape" mc:Ignorable="w14 w15 w16se w16cid w16 w16cex w16sdtdh w16sdtfl w16du wp14">
+  <w16cid:commentId w16cid:paraId="1CD7A8D9" w16cid:durableId="7FF789EB"/>
+  <w16cid:commentId w16cid:paraId="61360D0B" w16cid:durableId="337B00D9"/>
+  <w16cid:commentId w16cid:paraId="15E27D07" w16cid:durableId="01BCA5B8"/>
+</w16cid:commentsIds>
+</file>
+
 <file path=word/endnotes.xml><?xml version="1.0" encoding="utf-8"?>
-<w:endnotes xmlns:wpc="http://schemas.microsoft.com/office/word/2010/wordprocessingCanvas" xmlns:cx="http://schemas.microsoft.com/office/drawing/2014/chartex" xmlns:cx1="http://schemas.microsoft.com/office/drawing/2015/9/8/chartex" xmlns:cx2="http://schemas.microsoft.com/office/drawing/2015/10/21/chartex" xmlns:cx3="http://schemas.microsoft.com/office/drawing/2016/5/9/chartex" xmlns:cx4="http://schemas.microsoft.com/office/drawing/2016/5/10/chartex" xmlns:cx5="http://schemas.microsoft.com/office/drawing/2016/5/11/chartex" xmlns:cx6="http://schemas.microsoft.com/office/drawing/2016/5/12/chartex" xmlns:cx7="http://schemas.microsoft.com/office/drawing/2016/5/13/chartex" xmlns:cx8="http://schemas.microsoft.com/office/drawing/2016/5/14/chartex" xmlns:mc="http://schemas.openxmlformats.org/markup-compatibility/2006" xmlns:aink="http://schemas.microsoft.com/office/drawing/2016/ink" xmlns:am3d="http://schemas.microsoft.com/office/drawing/2017/model3d" xmlns:o="urn:schemas-microsoft-com:office:office" xmlns:oel="http://schemas.microsoft.com/office/2019/extlst" xmlns:r="http://schemas.openxmlformats.org/officeDocument/2006/relationships" xmlns:m="http://schemas.openxmlformats.org/officeDocument/2006/math" xmlns:v="urn:schemas-microsoft-com:vml" xmlns:wp14="http://schemas.microsoft.com/office/word/2010/wordprocessingDrawing" xmlns:wp="http://schemas.openxmlformats.org/drawingml/2006/wordprocessingDrawing" xmlns:w10="urn:schemas-microsoft-com:office:word" xmlns:w="http://schemas.openxmlformats.org/wordprocessingml/2006/main" xmlns:w14="http://schemas.microsoft.com/office/word/2010/wordml" xmlns:w15="http://schemas.microsoft.com/office/word/2012/wordml" xmlns:w16cex="http://schemas.microsoft.com/office/word/2018/wordml/cex" xmlns:w16cid="http://schemas.microsoft.com/office/word/2016/wordml/cid" xmlns:w16="http://schemas.microsoft.com/office/word/2018/wordml" xmlns:w16du="http://schemas.microsoft.com/office/word/2023/wordml/word16du" xmlns:w16sdtdh="http://schemas.microsoft.com/office/word/2020/wordml/sdtdatahash" xmlns:w16se="http://schemas.microsoft.com/office/word/2015/wordml/symex" xmlns:wpg="http://schemas.microsoft.com/office/word/2010/wordprocessingGroup" xmlns:wpi="http://schemas.microsoft.com/office/word/2010/wordprocessingInk" xmlns:wne="http://schemas.microsoft.com/office/word/2006/wordml" xmlns:wps="http://schemas.microsoft.com/office/word/2010/wordprocessingShape" mc:Ignorable="w14 w15 w16se w16cid w16 w16cex w16sdtdh w16du wp14">
+<w:endnotes xmlns:wpc="http://schemas.microsoft.com/office/word/2010/wordprocessingCanvas" xmlns:cx="http://schemas.microsoft.com/office/drawing/2014/chartex" xmlns:cx1="http://schemas.microsoft.com/office/drawing/2015/9/8/chartex" xmlns:cx2="http://schemas.microsoft.com/office/drawing/2015/10/21/chartex" xmlns:cx3="http://schemas.microsoft.com/office/drawing/2016/5/9/chartex" xmlns:cx4="http://schemas.microsoft.com/office/drawing/2016/5/10/chartex" xmlns:cx5="http://schemas.microsoft.com/office/drawing/2016/5/11/chartex" xmlns:cx6="http://schemas.microsoft.com/office/drawing/2016/5/12/chartex" xmlns:cx7="http://schemas.microsoft.com/office/drawing/2016/5/13/chartex" xmlns:cx8="http://schemas.microsoft.com/office/drawing/2016/5/14/chartex" xmlns:mc="http://schemas.openxmlformats.org/markup-compatibility/2006" xmlns:aink="http://schemas.microsoft.com/office/drawing/2016/ink" xmlns:am3d="http://schemas.microsoft.com/office/drawing/2017/model3d" xmlns:o="urn:schemas-microsoft-com:office:office" xmlns:oel="http://schemas.microsoft.com/office/2019/extlst" xmlns:r="http://schemas.openxmlformats.org/officeDocument/2006/relationships" xmlns:m="http://schemas.openxmlformats.org/officeDocument/2006/math" xmlns:v="urn:schemas-microsoft-com:vml" xmlns:wp14="http://schemas.microsoft.com/office/word/2010/wordprocessingDrawing" xmlns:wp="http://schemas.openxmlformats.org/drawingml/2006/wordprocessingDrawing" xmlns:w10="urn:schemas-microsoft-com:office:word" xmlns:w="http://schemas.openxmlformats.org/wordprocessingml/2006/main" xmlns:w14="http://schemas.microsoft.com/office/word/2010/wordml" xmlns:w15="http://schemas.microsoft.com/office/word/2012/wordml" xmlns:w16cex="http://schemas.microsoft.com/office/word/2018/wordml/cex" xmlns:w16cid="http://schemas.microsoft.com/office/word/2016/wordml/cid" xmlns:w16="http://schemas.microsoft.com/office/word/2018/wordml" xmlns:w16du="http://schemas.microsoft.com/office/word/2023/wordml/word16du" xmlns:w16sdtdh="http://schemas.microsoft.com/office/word/2020/wordml/sdtdatahash" xmlns:w16sdtfl="http://schemas.microsoft.com/office/word/2024/wordml/sdtformatlock" xmlns:w16se="http://schemas.microsoft.com/office/word/2015/wordml/symex" xmlns:wpg="http://schemas.microsoft.com/office/word/2010/wordprocessingGroup" xmlns:wpi="http://schemas.microsoft.com/office/word/2010/wordprocessingInk" xmlns:wne="http://schemas.microsoft.com/office/word/2006/wordml" xmlns:wps="http://schemas.microsoft.com/office/word/2010/wordprocessingShape" mc:Ignorable="w14 w15 w16se w16cid w16 w16cex w16sdtdh w16sdtfl w16du wp14">
   <w:endnote w:type="separator" w:id="-1">
     <w:p>
       <w:pPr>
@@ -347,7 +519,7 @@
 </file>
 
 <file path=word/footnotes.xml><?xml version="1.0" encoding="utf-8"?>
-<w:footnotes xmlns:wpc="http://schemas.microsoft.com/office/word/2010/wordprocessingCanvas" xmlns:cx="http://schemas.microsoft.com/office/drawing/2014/chartex" xmlns:cx1="http://schemas.microsoft.com/office/drawing/2015/9/8/chartex" xmlns:cx2="http://schemas.microsoft.com/office/drawing/2015/10/21/chartex" xmlns:cx3="http://schemas.microsoft.com/office/drawing/2016/5/9/chartex" xmlns:cx4="http://schemas.microsoft.com/office/drawing/2016/5/10/chartex" xmlns:cx5="http://schemas.microsoft.com/office/drawing/2016/5/11/chartex" xmlns:cx6="http://schemas.microsoft.com/office/drawing/2016/5/12/chartex" xmlns:cx7="http://schemas.microsoft.com/office/drawing/2016/5/13/chartex" xmlns:cx8="http://schemas.microsoft.com/office/drawing/2016/5/14/chartex" xmlns:mc="http://schemas.openxmlformats.org/markup-compatibility/2006" xmlns:aink="http://schemas.microsoft.com/office/drawing/2016/ink" xmlns:am3d="http://schemas.microsoft.com/office/drawing/2017/model3d" xmlns:o="urn:schemas-microsoft-com:office:office" xmlns:oel="http://schemas.microsoft.com/office/2019/extlst" xmlns:r="http://schemas.openxmlformats.org/officeDocument/2006/relationships" xmlns:m="http://schemas.openxmlformats.org/officeDocument/2006/math" xmlns:v="urn:schemas-microsoft-com:vml" xmlns:wp14="http://schemas.microsoft.com/office/word/2010/wordprocessingDrawing" xmlns:wp="http://schemas.openxmlformats.org/drawingml/2006/wordprocessingDrawing" xmlns:w10="urn:schemas-microsoft-com:office:word" xmlns:w="http://schemas.openxmlformats.org/wordprocessingml/2006/main" xmlns:w14="http://schemas.microsoft.com/office/word/2010/wordml" xmlns:w15="http://schemas.microsoft.com/office/word/2012/wordml" xmlns:w16cex="http://schemas.microsoft.com/office/word/2018/wordml/cex" xmlns:w16cid="http://schemas.microsoft.com/office/word/2016/wordml/cid" xmlns:w16="http://schemas.microsoft.com/office/word/2018/wordml" xmlns:w16du="http://schemas.microsoft.com/office/word/2023/wordml/word16du" xmlns:w16sdtdh="http://schemas.microsoft.com/office/word/2020/wordml/sdtdatahash" xmlns:w16se="http://schemas.microsoft.com/office/word/2015/wordml/symex" xmlns:wpg="http://schemas.microsoft.com/office/word/2010/wordprocessingGroup" xmlns:wpi="http://schemas.microsoft.com/office/word/2010/wordprocessingInk" xmlns:wne="http://schemas.microsoft.com/office/word/2006/wordml" xmlns:wps="http://schemas.microsoft.com/office/word/2010/wordprocessingShape" mc:Ignorable="w14 w15 w16se w16cid w16 w16cex w16sdtdh w16du wp14">
+<w:footnotes xmlns:wpc="http://schemas.microsoft.com/office/word/2010/wordprocessingCanvas" xmlns:cx="http://schemas.microsoft.com/office/drawing/2014/chartex" xmlns:cx1="http://schemas.microsoft.com/office/drawing/2015/9/8/chartex" xmlns:cx2="http://schemas.microsoft.com/office/drawing/2015/10/21/chartex" xmlns:cx3="http://schemas.microsoft.com/office/drawing/2016/5/9/chartex" xmlns:cx4="http://schemas.microsoft.com/office/drawing/2016/5/10/chartex" xmlns:cx5="http://schemas.microsoft.com/office/drawing/2016/5/11/chartex" xmlns:cx6="http://schemas.microsoft.com/office/drawing/2016/5/12/chartex" xmlns:cx7="http://schemas.microsoft.com/office/drawing/2016/5/13/chartex" xmlns:cx8="http://schemas.microsoft.com/office/drawing/2016/5/14/chartex" xmlns:mc="http://schemas.openxmlformats.org/markup-compatibility/2006" xmlns:aink="http://schemas.microsoft.com/office/drawing/2016/ink" xmlns:am3d="http://schemas.microsoft.com/office/drawing/2017/model3d" xmlns:o="urn:schemas-microsoft-com:office:office" xmlns:oel="http://schemas.microsoft.com/office/2019/extlst" xmlns:r="http://schemas.openxmlformats.org/officeDocument/2006/relationships" xmlns:m="http://schemas.openxmlformats.org/officeDocument/2006/math" xmlns:v="urn:schemas-microsoft-com:vml" xmlns:wp14="http://schemas.microsoft.com/office/word/2010/wordprocessingDrawing" xmlns:wp="http://schemas.openxmlformats.org/drawingml/2006/wordprocessingDrawing" xmlns:w10="urn:schemas-microsoft-com:office:word" xmlns:w="http://schemas.openxmlformats.org/wordprocessingml/2006/main" xmlns:w14="http://schemas.microsoft.com/office/word/2010/wordml" xmlns:w15="http://schemas.microsoft.com/office/word/2012/wordml" xmlns:w16cex="http://schemas.microsoft.com/office/word/2018/wordml/cex" xmlns:w16cid="http://schemas.microsoft.com/office/word/2016/wordml/cid" xmlns:w16="http://schemas.microsoft.com/office/word/2018/wordml" xmlns:w16du="http://schemas.microsoft.com/office/word/2023/wordml/word16du" xmlns:w16sdtdh="http://schemas.microsoft.com/office/word/2020/wordml/sdtdatahash" xmlns:w16sdtfl="http://schemas.microsoft.com/office/word/2024/wordml/sdtformatlock" xmlns:w16se="http://schemas.microsoft.com/office/word/2015/wordml/symex" xmlns:wpg="http://schemas.microsoft.com/office/word/2010/wordprocessingGroup" xmlns:wpi="http://schemas.microsoft.com/office/word/2010/wordprocessingInk" xmlns:wne="http://schemas.microsoft.com/office/word/2006/wordml" xmlns:wps="http://schemas.microsoft.com/office/word/2010/wordprocessingShape" mc:Ignorable="w14 w15 w16se w16cid w16 w16cex w16sdtdh w16sdtfl w16du wp14">
   <w:footnote w:type="separator" w:id="-1">
     <w:p>
       <w:pPr>
@@ -372,7 +544,7 @@
 </file>
 
 <file path=word/header1.xml><?xml version="1.0" encoding="utf-8"?>
-<w:hdr xmlns:wpc="http://schemas.microsoft.com/office/word/2010/wordprocessingCanvas" xmlns:cx="http://schemas.microsoft.com/office/drawing/2014/chartex" xmlns:cx1="http://schemas.microsoft.com/office/drawing/2015/9/8/chartex" xmlns:cx2="http://schemas.microsoft.com/office/drawing/2015/10/21/chartex" xmlns:cx3="http://schemas.microsoft.com/office/drawing/2016/5/9/chartex" xmlns:cx4="http://schemas.microsoft.com/office/drawing/2016/5/10/chartex" xmlns:cx5="http://schemas.microsoft.com/office/drawing/2016/5/11/chartex" xmlns:cx6="http://schemas.microsoft.com/office/drawing/2016/5/12/chartex" xmlns:cx7="http://schemas.microsoft.com/office/drawing/2016/5/13/chartex" xmlns:cx8="http://schemas.microsoft.com/office/drawing/2016/5/14/chartex" xmlns:mc="http://schemas.openxmlformats.org/markup-compatibility/2006" xmlns:aink="http://schemas.microsoft.com/office/drawing/2016/ink" xmlns:am3d="http://schemas.microsoft.com/office/drawing/2017/model3d" xmlns:o="urn:schemas-microsoft-com:office:office" xmlns:oel="http://schemas.microsoft.com/office/2019/extlst" xmlns:r="http://schemas.openxmlformats.org/officeDocument/2006/relationships" xmlns:m="http://schemas.openxmlformats.org/officeDocument/2006/math" xmlns:v="urn:schemas-microsoft-com:vml" xmlns:wp14="http://schemas.microsoft.com/office/word/2010/wordprocessingDrawing" xmlns:wp="http://schemas.openxmlformats.org/drawingml/2006/wordprocessingDrawing" xmlns:w10="urn:schemas-microsoft-com:office:word" xmlns:w="http://schemas.openxmlformats.org/wordprocessingml/2006/main" xmlns:w14="http://schemas.microsoft.com/office/word/2010/wordml" xmlns:w15="http://schemas.microsoft.com/office/word/2012/wordml" xmlns:w16cex="http://schemas.microsoft.com/office/word/2018/wordml/cex" xmlns:w16cid="http://schemas.microsoft.com/office/word/2016/wordml/cid" xmlns:w16="http://schemas.microsoft.com/office/word/2018/wordml" xmlns:w16du="http://schemas.microsoft.com/office/word/2023/wordml/word16du" xmlns:w16sdtdh="http://schemas.microsoft.com/office/word/2020/wordml/sdtdatahash" xmlns:w16se="http://schemas.microsoft.com/office/word/2015/wordml/symex" xmlns:wpg="http://schemas.microsoft.com/office/word/2010/wordprocessingGroup" xmlns:wpi="http://schemas.microsoft.com/office/word/2010/wordprocessingInk" xmlns:wne="http://schemas.microsoft.com/office/word/2006/wordml" xmlns:wps="http://schemas.microsoft.com/office/word/2010/wordprocessingShape" mc:Ignorable="w14 w15 w16se w16cid w16 w16cex w16sdtdh w16du wp14">
+<w:hdr xmlns:wpc="http://schemas.microsoft.com/office/word/2010/wordprocessingCanvas" xmlns:cx="http://schemas.microsoft.com/office/drawing/2014/chartex" xmlns:cx1="http://schemas.microsoft.com/office/drawing/2015/9/8/chartex" xmlns:cx2="http://schemas.microsoft.com/office/drawing/2015/10/21/chartex" xmlns:cx3="http://schemas.microsoft.com/office/drawing/2016/5/9/chartex" xmlns:cx4="http://schemas.microsoft.com/office/drawing/2016/5/10/chartex" xmlns:cx5="http://schemas.microsoft.com/office/drawing/2016/5/11/chartex" xmlns:cx6="http://schemas.microsoft.com/office/drawing/2016/5/12/chartex" xmlns:cx7="http://schemas.microsoft.com/office/drawing/2016/5/13/chartex" xmlns:cx8="http://schemas.microsoft.com/office/drawing/2016/5/14/chartex" xmlns:mc="http://schemas.openxmlformats.org/markup-compatibility/2006" xmlns:aink="http://schemas.microsoft.com/office/drawing/2016/ink" xmlns:am3d="http://schemas.microsoft.com/office/drawing/2017/model3d" xmlns:o="urn:schemas-microsoft-com:office:office" xmlns:oel="http://schemas.microsoft.com/office/2019/extlst" xmlns:r="http://schemas.openxmlformats.org/officeDocument/2006/relationships" xmlns:m="http://schemas.openxmlformats.org/officeDocument/2006/math" xmlns:v="urn:schemas-microsoft-com:vml" xmlns:wp14="http://schemas.microsoft.com/office/word/2010/wordprocessingDrawing" xmlns:wp="http://schemas.openxmlformats.org/drawingml/2006/wordprocessingDrawing" xmlns:w10="urn:schemas-microsoft-com:office:word" xmlns:w="http://schemas.openxmlformats.org/wordprocessingml/2006/main" xmlns:w14="http://schemas.microsoft.com/office/word/2010/wordml" xmlns:w15="http://schemas.microsoft.com/office/word/2012/wordml" xmlns:w16cex="http://schemas.microsoft.com/office/word/2018/wordml/cex" xmlns:w16cid="http://schemas.microsoft.com/office/word/2016/wordml/cid" xmlns:w16="http://schemas.microsoft.com/office/word/2018/wordml" xmlns:w16du="http://schemas.microsoft.com/office/word/2023/wordml/word16du" xmlns:w16sdtdh="http://schemas.microsoft.com/office/word/2020/wordml/sdtdatahash" xmlns:w16sdtfl="http://schemas.microsoft.com/office/word/2024/wordml/sdtformatlock" xmlns:w16se="http://schemas.microsoft.com/office/word/2015/wordml/symex" xmlns:wpg="http://schemas.microsoft.com/office/word/2010/wordprocessingGroup" xmlns:wpi="http://schemas.microsoft.com/office/word/2010/wordprocessingInk" xmlns:wne="http://schemas.microsoft.com/office/word/2006/wordml" xmlns:wps="http://schemas.microsoft.com/office/word/2010/wordprocessingShape" mc:Ignorable="w14 w15 w16se w16cid w16 w16cex w16sdtdh w16sdtfl w16du wp14">
   <w:tbl>
     <w:tblPr>
       <w:tblW w:w="10064" w:type="dxa"/>
@@ -473,8 +645,8 @@
               <w:lang w:eastAsia="zh-CN"/>
             </w:rPr>
           </w:pPr>
-          <w:bookmarkStart w:id="0" w:name="projectName2"/>
-          <w:bookmarkEnd w:id="0"/>
+          <w:bookmarkStart w:id="3" w:name="projectName2"/>
+          <w:bookmarkEnd w:id="3"/>
         </w:p>
         <w:p>
           <w:pPr>
@@ -485,13 +657,41 @@
               <w:lang w:eastAsia="zh-CN"/>
             </w:rPr>
           </w:pPr>
+          <w:proofErr w:type="spellStart"/>
           <w:r>
             <w:rPr>
               <w:b/>
               <w:bCs/>
               <w:lang w:eastAsia="zh-CN"/>
             </w:rPr>
-            <w:t>My sample document</w:t>
+            <w:t>My</w:t>
+          </w:r>
+          <w:proofErr w:type="spellEnd"/>
+          <w:r>
+            <w:rPr>
+              <w:b/>
+              <w:bCs/>
+              <w:lang w:eastAsia="zh-CN"/>
+            </w:rPr>
+            <w:t xml:space="preserve"> </w:t>
+          </w:r>
+          <w:proofErr w:type="spellStart"/>
+          <w:r>
+            <w:rPr>
+              <w:b/>
+              <w:bCs/>
+              <w:lang w:eastAsia="zh-CN"/>
+            </w:rPr>
+            <w:t>sample</w:t>
+          </w:r>
+          <w:proofErr w:type="spellEnd"/>
+          <w:r>
+            <w:rPr>
+              <w:b/>
+              <w:bCs/>
+              <w:lang w:eastAsia="zh-CN"/>
+            </w:rPr>
+            <w:t xml:space="preserve"> document</w:t>
           </w:r>
         </w:p>
         <w:p>
@@ -667,8 +867,16 @@
 </w:hdr>
 </file>
 
+<file path=word/people.xml><?xml version="1.0" encoding="utf-8"?>
+<w15:people xmlns:wpc="http://schemas.microsoft.com/office/word/2010/wordprocessingCanvas" xmlns:cx="http://schemas.microsoft.com/office/drawing/2014/chartex" xmlns:cx1="http://schemas.microsoft.com/office/drawing/2015/9/8/chartex" xmlns:cx2="http://schemas.microsoft.com/office/drawing/2015/10/21/chartex" xmlns:cx3="http://schemas.microsoft.com/office/drawing/2016/5/9/chartex" xmlns:cx4="http://schemas.microsoft.com/office/drawing/2016/5/10/chartex" xmlns:cx5="http://schemas.microsoft.com/office/drawing/2016/5/11/chartex" xmlns:cx6="http://schemas.microsoft.com/office/drawing/2016/5/12/chartex" xmlns:cx7="http://schemas.microsoft.com/office/drawing/2016/5/13/chartex" xmlns:cx8="http://schemas.microsoft.com/office/drawing/2016/5/14/chartex" xmlns:mc="http://schemas.openxmlformats.org/markup-compatibility/2006" xmlns:aink="http://schemas.microsoft.com/office/drawing/2016/ink" xmlns:am3d="http://schemas.microsoft.com/office/drawing/2017/model3d" xmlns:o="urn:schemas-microsoft-com:office:office" xmlns:oel="http://schemas.microsoft.com/office/2019/extlst" xmlns:r="http://schemas.openxmlformats.org/officeDocument/2006/relationships" xmlns:m="http://schemas.openxmlformats.org/officeDocument/2006/math" xmlns:v="urn:schemas-microsoft-com:vml" xmlns:wp14="http://schemas.microsoft.com/office/word/2010/wordprocessingDrawing" xmlns:wp="http://schemas.openxmlformats.org/drawingml/2006/wordprocessingDrawing" xmlns:w10="urn:schemas-microsoft-com:office:word" xmlns:w="http://schemas.openxmlformats.org/wordprocessingml/2006/main" xmlns:w14="http://schemas.microsoft.com/office/word/2010/wordml" xmlns:w15="http://schemas.microsoft.com/office/word/2012/wordml" xmlns:w16cex="http://schemas.microsoft.com/office/word/2018/wordml/cex" xmlns:w16cid="http://schemas.microsoft.com/office/word/2016/wordml/cid" xmlns:w16="http://schemas.microsoft.com/office/word/2018/wordml" xmlns:w16du="http://schemas.microsoft.com/office/word/2023/wordml/word16du" xmlns:w16sdtdh="http://schemas.microsoft.com/office/word/2020/wordml/sdtdatahash" xmlns:w16sdtfl="http://schemas.microsoft.com/office/word/2024/wordml/sdtformatlock" xmlns:w16se="http://schemas.microsoft.com/office/word/2015/wordml/symex" xmlns:wpg="http://schemas.microsoft.com/office/word/2010/wordprocessingGroup" xmlns:wpi="http://schemas.microsoft.com/office/word/2010/wordprocessingInk" xmlns:wne="http://schemas.microsoft.com/office/word/2006/wordml" xmlns:wps="http://schemas.microsoft.com/office/word/2010/wordprocessingShape" mc:Ignorable="w14 w15 w16se w16cid w16 w16cex w16sdtdh w16sdtfl w16du wp14">
+  <w15:person w15:author="Mathieu Mack">
+    <w15:presenceInfo w15:providerId="AD" w15:userId="S::mathieu.mack@viseo.com::93e05537-84d6-495b-ba3d-878133db9155"/>
+  </w15:person>
+</w15:people>
+</file>
+
 <file path=word/styles.xml><?xml version="1.0" encoding="utf-8"?>
-<w:styles xmlns:mc="http://schemas.openxmlformats.org/markup-compatibility/2006" xmlns:r="http://schemas.openxmlformats.org/officeDocument/2006/relationships" xmlns:w="http://schemas.openxmlformats.org/wordprocessingml/2006/main" xmlns:w14="http://schemas.microsoft.com/office/word/2010/wordml" xmlns:w15="http://schemas.microsoft.com/office/word/2012/wordml" xmlns:w16cex="http://schemas.microsoft.com/office/word/2018/wordml/cex" xmlns:w16cid="http://schemas.microsoft.com/office/word/2016/wordml/cid" xmlns:w16="http://schemas.microsoft.com/office/word/2018/wordml" xmlns:w16du="http://schemas.microsoft.com/office/word/2023/wordml/word16du" xmlns:w16sdtdh="http://schemas.microsoft.com/office/word/2020/wordml/sdtdatahash" xmlns:w16se="http://schemas.microsoft.com/office/word/2015/wordml/symex" mc:Ignorable="w14 w15 w16se w16cid w16 w16cex w16sdtdh w16du">
+<w:styles xmlns:mc="http://schemas.openxmlformats.org/markup-compatibility/2006" xmlns:r="http://schemas.openxmlformats.org/officeDocument/2006/relationships" xmlns:w="http://schemas.openxmlformats.org/wordprocessingml/2006/main" xmlns:w14="http://schemas.microsoft.com/office/word/2010/wordml" xmlns:w15="http://schemas.microsoft.com/office/word/2012/wordml" xmlns:w16cex="http://schemas.microsoft.com/office/word/2018/wordml/cex" xmlns:w16cid="http://schemas.microsoft.com/office/word/2016/wordml/cid" xmlns:w16="http://schemas.microsoft.com/office/word/2018/wordml" xmlns:w16du="http://schemas.microsoft.com/office/word/2023/wordml/word16du" xmlns:w16sdtdh="http://schemas.microsoft.com/office/word/2020/wordml/sdtdatahash" xmlns:w16sdtfl="http://schemas.microsoft.com/office/word/2024/wordml/sdtformatlock" xmlns:w16se="http://schemas.microsoft.com/office/word/2015/wordml/symex" mc:Ignorable="w14 w15 w16se w16cid w16 w16cex w16sdtdh w16sdtfl w16du">
   <w:docDefaults>
     <w:rPrDefault>
       <w:rPr>
@@ -1651,6 +1859,72 @@
     <w:basedOn w:val="Policepardfaut"/>
     <w:rsid w:val="00D70699"/>
   </w:style>
+  <w:style w:type="character" w:styleId="Marquedecommentaire">
+    <w:name w:val="annotation reference"/>
+    <w:basedOn w:val="Policepardfaut"/>
+    <w:uiPriority w:val="99"/>
+    <w:semiHidden/>
+    <w:unhideWhenUsed/>
+    <w:rsid w:val="00445042"/>
+    <w:rPr>
+      <w:sz w:val="16"/>
+      <w:szCs w:val="16"/>
+    </w:rPr>
+  </w:style>
+  <w:style w:type="paragraph" w:styleId="Commentaire">
+    <w:name w:val="annotation text"/>
+    <w:basedOn w:val="Normal"/>
+    <w:link w:val="CommentaireCar"/>
+    <w:uiPriority w:val="99"/>
+    <w:unhideWhenUsed/>
+    <w:rsid w:val="00445042"/>
+    <w:pPr>
+      <w:spacing w:line="240" w:lineRule="auto"/>
+    </w:pPr>
+    <w:rPr>
+      <w:sz w:val="20"/>
+      <w:szCs w:val="20"/>
+    </w:rPr>
+  </w:style>
+  <w:style w:type="character" w:customStyle="1" w:styleId="CommentaireCar">
+    <w:name w:val="Commentaire Car"/>
+    <w:basedOn w:val="Policepardfaut"/>
+    <w:link w:val="Commentaire"/>
+    <w:uiPriority w:val="99"/>
+    <w:rsid w:val="00445042"/>
+    <w:rPr>
+      <w:sz w:val="20"/>
+      <w:szCs w:val="20"/>
+    </w:rPr>
+  </w:style>
+  <w:style w:type="paragraph" w:styleId="Objetducommentaire">
+    <w:name w:val="annotation subject"/>
+    <w:basedOn w:val="Commentaire"/>
+    <w:next w:val="Commentaire"/>
+    <w:link w:val="ObjetducommentaireCar"/>
+    <w:uiPriority w:val="99"/>
+    <w:semiHidden/>
+    <w:unhideWhenUsed/>
+    <w:rsid w:val="00445042"/>
+    <w:rPr>
+      <w:b/>
+      <w:bCs/>
+    </w:rPr>
+  </w:style>
+  <w:style w:type="character" w:customStyle="1" w:styleId="ObjetducommentaireCar">
+    <w:name w:val="Objet du commentaire Car"/>
+    <w:basedOn w:val="CommentaireCar"/>
+    <w:link w:val="Objetducommentaire"/>
+    <w:uiPriority w:val="99"/>
+    <w:semiHidden/>
+    <w:rsid w:val="00445042"/>
+    <w:rPr>
+      <w:b/>
+      <w:bCs/>
+      <w:sz w:val="20"/>
+      <w:szCs w:val="20"/>
+    </w:rPr>
+  </w:style>
 </w:styles>
 </file>
 
@@ -2708,7 +2982,7 @@
   <dgm:whole/>
   <dgm:extLst>
     <a:ext uri="http://schemas.microsoft.com/office/drawing/2008/diagram">
-      <dsp:dataModelExt xmlns:dsp="http://schemas.microsoft.com/office/drawing/2008/diagram" relId="rId11" minVer="http://schemas.openxmlformats.org/drawingml/2006/diagram"/>
+      <dsp:dataModelExt xmlns:dsp="http://schemas.microsoft.com/office/drawing/2008/diagram" relId="rId15" minVer="http://schemas.openxmlformats.org/drawingml/2006/diagram"/>
     </a:ext>
   </dgm:extLst>
 </dgm:dataModel>

</xml_diff>